<commit_message>
Dodan i testiran KorisnikController TODO: Ostali kontrolleri
</commit_message>
<xml_diff>
--- a/Naziv i opis teme.docx
+++ b/Naziv i opis teme.docx
@@ -2732,9 +2732,308 @@
         <w:lastRenderedPageBreak/>
         <w:t>Greška u verziji ninjecta se riješava brisanjem obj i bina-a.</w:t>
       </w:r>
+    </w:p>
+    <w:p/>
+    <w:p>
+      <w:pPr>
+        <w:rPr>
+          <w:b/>
+          <w:u w:val="single"/>
+        </w:rPr>
+      </w:pPr>
+      <w:r>
+        <w:rPr>
+          <w:b/>
+          <w:u w:val="single"/>
+        </w:rPr>
+        <w:t>GIT</w:t>
+      </w:r>
+    </w:p>
+    <w:p>
+      <w:pPr>
+        <w:rPr>
+          <w:rFonts w:ascii="Arial" w:hAnsi="Arial" w:cs="Arial"/>
+          <w:color w:val="111111"/>
+          <w:sz w:val="21"/>
+          <w:szCs w:val="21"/>
+          <w:shd w:val="clear" w:color="auto" w:fill="FFFFFF"/>
+        </w:rPr>
+      </w:pPr>
+      <w:r>
+        <w:rPr>
+          <w:rFonts w:ascii="Arial" w:hAnsi="Arial" w:cs="Arial"/>
+          <w:color w:val="111111"/>
+          <w:sz w:val="21"/>
+          <w:szCs w:val="21"/>
+          <w:shd w:val="clear" w:color="auto" w:fill="FFFFFF"/>
+        </w:rPr>
+        <w:t>**********clone***************</w:t>
+      </w:r>
+    </w:p>
+    <w:p>
+      <w:pPr>
+        <w:rPr>
+          <w:rFonts w:ascii="Arial" w:hAnsi="Arial" w:cs="Arial"/>
+          <w:color w:val="111111"/>
+          <w:sz w:val="21"/>
+          <w:szCs w:val="21"/>
+          <w:shd w:val="clear" w:color="auto" w:fill="FFFFFF"/>
+        </w:rPr>
+      </w:pPr>
+      <w:r>
+        <w:rPr>
+          <w:rFonts w:ascii="Arial" w:hAnsi="Arial" w:cs="Arial"/>
+          <w:color w:val="111111"/>
+          <w:sz w:val="21"/>
+          <w:szCs w:val="21"/>
+          <w:shd w:val="clear" w:color="auto" w:fill="FFFFFF"/>
+        </w:rPr>
+        <w:t xml:space="preserve"> If you have a project and you need to download 1-git clone (download the repo"the project" from the sever for the first time )(Done ) </w:t>
+      </w:r>
+    </w:p>
+    <w:p>
+      <w:pPr>
+        <w:rPr>
+          <w:rFonts w:ascii="Arial" w:hAnsi="Arial" w:cs="Arial"/>
+          <w:color w:val="111111"/>
+          <w:sz w:val="21"/>
+          <w:szCs w:val="21"/>
+          <w:shd w:val="clear" w:color="auto" w:fill="FFFFFF"/>
+        </w:rPr>
+      </w:pPr>
+      <w:r>
+        <w:rPr>
+          <w:rFonts w:ascii="Arial" w:hAnsi="Arial" w:cs="Arial"/>
+          <w:color w:val="111111"/>
+          <w:sz w:val="21"/>
+          <w:szCs w:val="21"/>
+          <w:shd w:val="clear" w:color="auto" w:fill="FFFFFF"/>
+        </w:rPr>
+        <w:t xml:space="preserve">**********************local history********************* </w:t>
+      </w:r>
+    </w:p>
+    <w:p>
+      <w:pPr>
+        <w:rPr>
+          <w:rFonts w:ascii="Arial" w:hAnsi="Arial" w:cs="Arial"/>
+          <w:color w:val="111111"/>
+          <w:sz w:val="21"/>
+          <w:szCs w:val="21"/>
+          <w:shd w:val="clear" w:color="auto" w:fill="FFFFFF"/>
+        </w:rPr>
+      </w:pPr>
+      <w:r>
+        <w:rPr>
+          <w:rFonts w:ascii="Arial" w:hAnsi="Arial" w:cs="Arial"/>
+          <w:color w:val="111111"/>
+          <w:sz w:val="21"/>
+          <w:szCs w:val="21"/>
+          <w:shd w:val="clear" w:color="auto" w:fill="FFFFFF"/>
+        </w:rPr>
+        <w:t xml:space="preserve">2-git status (get the status of the files in this folder(added to my local files or not )) 3-git add (it has two forms ) 3.1- git add [filename](to add a spacific file) 3.2- git add . (to add all file in this folder and subfolders) 4- git commit -m"put here the message of your modification" still now we change in the local file to upload the files to the server :- </w:t>
+      </w:r>
+    </w:p>
+    <w:p>
+      <w:pPr>
+        <w:rPr>
+          <w:rFonts w:ascii="Arial" w:hAnsi="Arial" w:cs="Arial"/>
+          <w:color w:val="111111"/>
+          <w:sz w:val="21"/>
+          <w:szCs w:val="21"/>
+          <w:shd w:val="clear" w:color="auto" w:fill="FFFFFF"/>
+        </w:rPr>
+      </w:pPr>
+      <w:r>
+        <w:rPr>
+          <w:rFonts w:ascii="Arial" w:hAnsi="Arial" w:cs="Arial"/>
+          <w:color w:val="111111"/>
+          <w:sz w:val="21"/>
+          <w:szCs w:val="21"/>
+          <w:shd w:val="clear" w:color="auto" w:fill="FFFFFF"/>
+        </w:rPr>
+        <w:t>************** server uploading ******************</w:t>
+      </w:r>
+    </w:p>
+    <w:p>
+      <w:pPr>
+        <w:rPr>
+          <w:rFonts w:ascii="Arial" w:hAnsi="Arial" w:cs="Arial"/>
+          <w:color w:val="111111"/>
+          <w:sz w:val="21"/>
+          <w:szCs w:val="21"/>
+          <w:shd w:val="clear" w:color="auto" w:fill="FFFFFF"/>
+        </w:rPr>
+      </w:pPr>
+      <w:r>
+        <w:rPr>
+          <w:rFonts w:ascii="Arial" w:hAnsi="Arial" w:cs="Arial"/>
+          <w:color w:val="111111"/>
+          <w:sz w:val="21"/>
+          <w:szCs w:val="21"/>
+          <w:shd w:val="clear" w:color="auto" w:fill="FFFFFF"/>
+        </w:rPr>
+        <w:t xml:space="preserve"> 5- git push (uses to uppload (send he changes to the server)). (in this command you must enter you User name and password). </w:t>
+      </w:r>
+    </w:p>
+    <w:p>
+      <w:pPr>
+        <w:rPr>
+          <w:rFonts w:ascii="Arial" w:hAnsi="Arial" w:cs="Arial"/>
+          <w:color w:val="111111"/>
+          <w:sz w:val="21"/>
+          <w:szCs w:val="21"/>
+          <w:shd w:val="clear" w:color="auto" w:fill="FFFFFF"/>
+        </w:rPr>
+      </w:pPr>
+      <w:r>
+        <w:rPr>
+          <w:rFonts w:ascii="Arial" w:hAnsi="Arial" w:cs="Arial"/>
+          <w:color w:val="111111"/>
+          <w:sz w:val="21"/>
+          <w:szCs w:val="21"/>
+          <w:shd w:val="clear" w:color="auto" w:fill="FFFFFF"/>
+        </w:rPr>
+        <w:t xml:space="preserve">**********pull ************* </w:t>
+      </w:r>
+    </w:p>
+    <w:p>
+      <w:pPr>
+        <w:rPr>
+          <w:rFonts w:ascii="Arial" w:hAnsi="Arial" w:cs="Arial"/>
+          <w:color w:val="111111"/>
+          <w:sz w:val="21"/>
+          <w:szCs w:val="21"/>
+          <w:shd w:val="clear" w:color="auto" w:fill="FFFFFF"/>
+        </w:rPr>
+      </w:pPr>
+      <w:r>
+        <w:rPr>
+          <w:rFonts w:ascii="Arial" w:hAnsi="Arial" w:cs="Arial"/>
+          <w:color w:val="111111"/>
+          <w:sz w:val="21"/>
+          <w:szCs w:val="21"/>
+          <w:shd w:val="clear" w:color="auto" w:fill="FFFFFF"/>
+        </w:rPr>
+        <w:t>if you have already downloaded the project and anthor one edited in the server version and you need to get the leatest update 6-git pull (in this command you must enter you User name and password) because i didnot any change it is up to date if there was any change it will need to enter the user name and password.</w:t>
+      </w:r>
+    </w:p>
+    <w:p>
+      <w:pPr>
+        <w:rPr>
+          <w:rFonts w:ascii="Arial" w:hAnsi="Arial" w:cs="Arial"/>
+          <w:color w:val="111111"/>
+          <w:sz w:val="21"/>
+          <w:szCs w:val="21"/>
+          <w:shd w:val="clear" w:color="auto" w:fill="FFFFFF"/>
+        </w:rPr>
+      </w:pPr>
       <w:bookmarkStart w:id="0" w:name="_GoBack"/>
       <w:bookmarkEnd w:id="0"/>
     </w:p>
+    <w:tbl>
+      <w:tblPr>
+        <w:tblW w:w="10755" w:type="dxa"/>
+        <w:shd w:val="clear" w:color="auto" w:fill="FFFFFF"/>
+        <w:tblCellMar>
+          <w:top w:w="15" w:type="dxa"/>
+          <w:left w:w="15" w:type="dxa"/>
+          <w:bottom w:w="15" w:type="dxa"/>
+          <w:right w:w="15" w:type="dxa"/>
+        </w:tblCellMar>
+        <w:tblLook w:val="04A0" w:firstRow="1" w:lastRow="0" w:firstColumn="1" w:lastColumn="0" w:noHBand="0" w:noVBand="1"/>
+      </w:tblPr>
+      <w:tblGrid>
+        <w:gridCol w:w="3917"/>
+        <w:gridCol w:w="6838"/>
+      </w:tblGrid>
+      <w:tr>
+        <w:tc>
+          <w:tcPr>
+            <w:tcW w:w="0" w:type="auto"/>
+            <w:tcBorders>
+              <w:top w:val="single" w:sz="6" w:space="0" w:color="E3E3E3"/>
+              <w:left w:val="single" w:sz="2" w:space="0" w:color="E3E3E3"/>
+              <w:bottom w:val="single" w:sz="2" w:space="0" w:color="E3E3E3"/>
+              <w:right w:val="single" w:sz="2" w:space="0" w:color="E3E3E3"/>
+            </w:tcBorders>
+            <w:shd w:val="clear" w:color="auto" w:fill="FFFFFF"/>
+            <w:tcMar>
+              <w:top w:w="180" w:type="dxa"/>
+              <w:left w:w="240" w:type="dxa"/>
+              <w:bottom w:w="180" w:type="dxa"/>
+              <w:right w:w="240" w:type="dxa"/>
+            </w:tcMar>
+            <w:hideMark/>
+          </w:tcPr>
+          <w:p>
+            <w:pPr>
+              <w:spacing w:after="0" w:line="240" w:lineRule="auto"/>
+              <w:rPr>
+                <w:rFonts w:ascii="Segoe UI" w:eastAsia="Times New Roman" w:hAnsi="Segoe UI" w:cs="Segoe UI"/>
+                <w:color w:val="222222"/>
+                <w:sz w:val="24"/>
+                <w:szCs w:val="24"/>
+                <w:lang w:eastAsia="hr-HR"/>
+              </w:rPr>
+            </w:pPr>
+            <w:r>
+              <w:rPr>
+                <w:rFonts w:ascii="Helvetica" w:eastAsia="Times New Roman" w:hAnsi="Helvetica" w:cs="Helvetica"/>
+                <w:b/>
+                <w:bCs/>
+                <w:color w:val="222222"/>
+                <w:sz w:val="24"/>
+                <w:szCs w:val="24"/>
+                <w:lang w:eastAsia="hr-HR"/>
+              </w:rPr>
+              <w:t>HttpResponseMessage</w:t>
+            </w:r>
+          </w:p>
+        </w:tc>
+        <w:tc>
+          <w:tcPr>
+            <w:tcW w:w="0" w:type="auto"/>
+            <w:tcBorders>
+              <w:top w:val="single" w:sz="6" w:space="0" w:color="E3E3E3"/>
+              <w:left w:val="single" w:sz="2" w:space="0" w:color="E3E3E3"/>
+              <w:bottom w:val="single" w:sz="2" w:space="0" w:color="E3E3E3"/>
+              <w:right w:val="single" w:sz="2" w:space="0" w:color="E3E3E3"/>
+            </w:tcBorders>
+            <w:shd w:val="clear" w:color="auto" w:fill="FFFFFF"/>
+            <w:tcMar>
+              <w:top w:w="180" w:type="dxa"/>
+              <w:left w:w="240" w:type="dxa"/>
+              <w:bottom w:w="180" w:type="dxa"/>
+              <w:right w:w="240" w:type="dxa"/>
+            </w:tcMar>
+            <w:hideMark/>
+          </w:tcPr>
+          <w:p>
+            <w:pPr>
+              <w:spacing w:after="0" w:line="240" w:lineRule="auto"/>
+              <w:rPr>
+                <w:rFonts w:ascii="Segoe UI" w:eastAsia="Times New Roman" w:hAnsi="Segoe UI" w:cs="Segoe UI"/>
+                <w:color w:val="222222"/>
+                <w:sz w:val="24"/>
+                <w:szCs w:val="24"/>
+                <w:lang w:eastAsia="hr-HR"/>
+              </w:rPr>
+            </w:pPr>
+            <w:r>
+              <w:rPr>
+                <w:rFonts w:ascii="Segoe UI" w:eastAsia="Times New Roman" w:hAnsi="Segoe UI" w:cs="Segoe UI"/>
+                <w:color w:val="222222"/>
+                <w:sz w:val="24"/>
+                <w:szCs w:val="24"/>
+                <w:lang w:eastAsia="hr-HR"/>
+              </w:rPr>
+              <w:t>Convert directly to an HTTP response message.</w:t>
+            </w:r>
+          </w:p>
+        </w:tc>
+      </w:tr>
+    </w:tbl>
+    <w:p/>
     <w:sectPr>
       <w:pgSz w:w="11906" w:h="16838"/>
       <w:pgMar w:top="1417" w:right="1417" w:bottom="1417" w:left="1417" w:header="708" w:footer="708" w:gutter="0"/>
@@ -3022,6 +3321,17 @@
     <w:basedOn w:val="DefaultParagraphFont"/>
     <w:rsid w:val="002622A5"/>
   </w:style>
+  <w:style w:type="character" w:styleId="Strong">
+    <w:name w:val="Strong"/>
+    <w:basedOn w:val="DefaultParagraphFont"/>
+    <w:uiPriority w:val="22"/>
+    <w:qFormat/>
+    <w:rsid w:val="002A251E"/>
+    <w:rPr>
+      <w:b/>
+      <w:bCs/>
+    </w:rPr>
+  </w:style>
 </w:styles>
 </file>
 
@@ -3301,6 +3611,17 @@
     <w:name w:val="pun"/>
     <w:basedOn w:val="DefaultParagraphFont"/>
     <w:rsid w:val="002622A5"/>
+  </w:style>
+  <w:style w:type="character" w:styleId="Strong">
+    <w:name w:val="Strong"/>
+    <w:basedOn w:val="DefaultParagraphFont"/>
+    <w:uiPriority w:val="22"/>
+    <w:qFormat/>
+    <w:rsid w:val="002A251E"/>
+    <w:rPr>
+      <w:b/>
+      <w:bCs/>
+    </w:rPr>
   </w:style>
 </w:styles>
 </file>

</xml_diff>

<commit_message>
Dodani svi kontroleri! TODO:Greska prilikom mapiranja u contrlerima kviz, ocjene, predmeti. Ispravi.
</commit_message>
<xml_diff>
--- a/Naziv i opis teme.docx
+++ b/Naziv i opis teme.docx
@@ -2830,7 +2830,7 @@
           <w:szCs w:val="21"/>
           <w:shd w:val="clear" w:color="auto" w:fill="FFFFFF"/>
         </w:rPr>
-        <w:t xml:space="preserve">2-git status (get the status of the files in this folder(added to my local files or not )) 3-git add (it has two forms ) 3.1- git add [filename](to add a spacific file) 3.2- git add . (to add all file in this folder and subfolders) 4- git commit -m"put here the message of your modification" still now we change in the local file to upload the files to the server :- </w:t>
+        <w:t>2-git status (get the status of the files in this folder(added to my local files or not ))</w:t>
       </w:r>
     </w:p>
     <w:p>
@@ -2843,6 +2843,8 @@
           <w:shd w:val="clear" w:color="auto" w:fill="FFFFFF"/>
         </w:rPr>
       </w:pPr>
+      <w:bookmarkStart w:id="0" w:name="_GoBack"/>
+      <w:bookmarkEnd w:id="0"/>
       <w:r>
         <w:rPr>
           <w:rFonts w:ascii="Arial" w:hAnsi="Arial" w:cs="Arial"/>
@@ -2851,7 +2853,7 @@
           <w:szCs w:val="21"/>
           <w:shd w:val="clear" w:color="auto" w:fill="FFFFFF"/>
         </w:rPr>
-        <w:t>************** server uploading ******************</w:t>
+        <w:t xml:space="preserve">3-git add (it has two forms ) </w:t>
       </w:r>
     </w:p>
     <w:p>
@@ -2872,7 +2874,7 @@
           <w:szCs w:val="21"/>
           <w:shd w:val="clear" w:color="auto" w:fill="FFFFFF"/>
         </w:rPr>
-        <w:t xml:space="preserve"> 5- git push (uses to uppload (send he changes to the server)). (in this command you must enter you User name and password). </w:t>
+        <w:t>3.1- git add [filename](to add a spacific file)</w:t>
       </w:r>
     </w:p>
     <w:p>
@@ -2893,7 +2895,7 @@
           <w:szCs w:val="21"/>
           <w:shd w:val="clear" w:color="auto" w:fill="FFFFFF"/>
         </w:rPr>
-        <w:t xml:space="preserve">**********pull ************* </w:t>
+        <w:t xml:space="preserve"> 3.2- git add . (to add all file in this folder and subfolders) </w:t>
       </w:r>
     </w:p>
     <w:p>
@@ -2914,7 +2916,7 @@
           <w:szCs w:val="21"/>
           <w:shd w:val="clear" w:color="auto" w:fill="FFFFFF"/>
         </w:rPr>
-        <w:t>if you have already downloaded the project and anthor one edited in the server version and you need to get the leatest update 6-git pull (in this command you must enter you User name and password) because i didnot any change it is up to date if there was any change it will need to enter the user name and password.</w:t>
+        <w:t xml:space="preserve">4- git commit -m"put here the message of your modification" still now we change in the local file to upload the files to the server :- </w:t>
       </w:r>
     </w:p>
     <w:p>
@@ -2927,8 +2929,90 @@
           <w:shd w:val="clear" w:color="auto" w:fill="FFFFFF"/>
         </w:rPr>
       </w:pPr>
-      <w:bookmarkStart w:id="0" w:name="_GoBack"/>
-      <w:bookmarkEnd w:id="0"/>
+      <w:r>
+        <w:rPr>
+          <w:rFonts w:ascii="Arial" w:hAnsi="Arial" w:cs="Arial"/>
+          <w:color w:val="111111"/>
+          <w:sz w:val="21"/>
+          <w:szCs w:val="21"/>
+          <w:shd w:val="clear" w:color="auto" w:fill="FFFFFF"/>
+        </w:rPr>
+        <w:t>************** server uploading ******************</w:t>
+      </w:r>
+    </w:p>
+    <w:p>
+      <w:pPr>
+        <w:rPr>
+          <w:rFonts w:ascii="Arial" w:hAnsi="Arial" w:cs="Arial"/>
+          <w:color w:val="111111"/>
+          <w:sz w:val="21"/>
+          <w:szCs w:val="21"/>
+          <w:shd w:val="clear" w:color="auto" w:fill="FFFFFF"/>
+        </w:rPr>
+      </w:pPr>
+      <w:r>
+        <w:rPr>
+          <w:rFonts w:ascii="Arial" w:hAnsi="Arial" w:cs="Arial"/>
+          <w:color w:val="111111"/>
+          <w:sz w:val="21"/>
+          <w:szCs w:val="21"/>
+          <w:shd w:val="clear" w:color="auto" w:fill="FFFFFF"/>
+        </w:rPr>
+        <w:t xml:space="preserve"> 5- git push (uses to uppload (send he changes to the server)). (in this command you must enter you User name and password). </w:t>
+      </w:r>
+    </w:p>
+    <w:p>
+      <w:pPr>
+        <w:rPr>
+          <w:rFonts w:ascii="Arial" w:hAnsi="Arial" w:cs="Arial"/>
+          <w:color w:val="111111"/>
+          <w:sz w:val="21"/>
+          <w:szCs w:val="21"/>
+          <w:shd w:val="clear" w:color="auto" w:fill="FFFFFF"/>
+        </w:rPr>
+      </w:pPr>
+      <w:r>
+        <w:rPr>
+          <w:rFonts w:ascii="Arial" w:hAnsi="Arial" w:cs="Arial"/>
+          <w:color w:val="111111"/>
+          <w:sz w:val="21"/>
+          <w:szCs w:val="21"/>
+          <w:shd w:val="clear" w:color="auto" w:fill="FFFFFF"/>
+        </w:rPr>
+        <w:t xml:space="preserve">**********pull ************* </w:t>
+      </w:r>
+    </w:p>
+    <w:p>
+      <w:pPr>
+        <w:rPr>
+          <w:rFonts w:ascii="Arial" w:hAnsi="Arial" w:cs="Arial"/>
+          <w:color w:val="111111"/>
+          <w:sz w:val="21"/>
+          <w:szCs w:val="21"/>
+          <w:shd w:val="clear" w:color="auto" w:fill="FFFFFF"/>
+        </w:rPr>
+      </w:pPr>
+      <w:r>
+        <w:rPr>
+          <w:rFonts w:ascii="Arial" w:hAnsi="Arial" w:cs="Arial"/>
+          <w:color w:val="111111"/>
+          <w:sz w:val="21"/>
+          <w:szCs w:val="21"/>
+          <w:shd w:val="clear" w:color="auto" w:fill="FFFFFF"/>
+        </w:rPr>
+        <w:t>if you have already downloaded the project and anthor one edited in the server version and you need to get the leatest update 6-git pull (in this command you must enter you User name and password) because i didnot any change it is up to date if there was any change it will need to enter the user name and password.</w:t>
+      </w:r>
+    </w:p>
+    <w:p>
+      <w:pPr>
+        <w:rPr>
+          <w:rFonts w:ascii="Arial" w:hAnsi="Arial" w:cs="Arial"/>
+          <w:color w:val="111111"/>
+          <w:sz w:val="21"/>
+          <w:szCs w:val="21"/>
+          <w:shd w:val="clear" w:color="auto" w:fill="FFFFFF"/>
+        </w:rPr>
+      </w:pPr>
     </w:p>
     <w:tbl>
       <w:tblPr>

</xml_diff>

<commit_message>
Dodan angular i testiran na ispisu predmeti. Radi sve. TODO: authentification
</commit_message>
<xml_diff>
--- a/Naziv i opis teme.docx
+++ b/Naziv i opis teme.docx
@@ -2843,8 +2843,6 @@
           <w:shd w:val="clear" w:color="auto" w:fill="FFFFFF"/>
         </w:rPr>
       </w:pPr>
-      <w:bookmarkStart w:id="0" w:name="_GoBack"/>
-      <w:bookmarkEnd w:id="0"/>
       <w:r>
         <w:rPr>
           <w:rFonts w:ascii="Arial" w:hAnsi="Arial" w:cs="Arial"/>
@@ -3118,6 +3116,69 @@
       </w:tr>
     </w:tbl>
     <w:p/>
+    <w:p/>
+    <w:p>
+      <w:r>
+        <w:t xml:space="preserve">DROPDOWN List: Iz MyValue </w:t>
+      </w:r>
+      <w:r>
+        <w:sym w:font="Wingdings" w:char="F0E0"/>
+      </w:r>
+      <w:r>
+        <w:t xml:space="preserve"> Oznaci ime u dropdown listi kad ga oznacis ispisi ID</w:t>
+      </w:r>
+    </w:p>
+    <w:p>
+      <w:r>
+        <w:rPr>
+          <w:noProof/>
+          <w:lang w:eastAsia="hr-HR"/>
+        </w:rPr>
+        <w:drawing>
+          <wp:inline distT="0" distB="0" distL="0" distR="0" wp14:anchorId="7BF0D6BE" wp14:editId="02517862">
+            <wp:extent cx="5760720" cy="1447223"/>
+            <wp:effectExtent l="0" t="0" r="0" b="635"/>
+            <wp:docPr id="9" name="Picture 9"/>
+            <wp:cNvGraphicFramePr>
+              <a:graphicFrameLocks xmlns:a="http://schemas.openxmlformats.org/drawingml/2006/main" noChangeAspect="1"/>
+            </wp:cNvGraphicFramePr>
+            <a:graphic xmlns:a="http://schemas.openxmlformats.org/drawingml/2006/main">
+              <a:graphicData uri="http://schemas.openxmlformats.org/drawingml/2006/picture">
+                <pic:pic xmlns:pic="http://schemas.openxmlformats.org/drawingml/2006/picture">
+                  <pic:nvPicPr>
+                    <pic:cNvPr id="0" name=""/>
+                    <pic:cNvPicPr/>
+                  </pic:nvPicPr>
+                  <pic:blipFill>
+                    <a:blip r:embed="rId8"/>
+                    <a:stretch>
+                      <a:fillRect/>
+                    </a:stretch>
+                  </pic:blipFill>
+                  <pic:spPr>
+                    <a:xfrm>
+                      <a:off x="0" y="0"/>
+                      <a:ext cx="5760720" cy="1447223"/>
+                    </a:xfrm>
+                    <a:prstGeom prst="rect">
+                      <a:avLst/>
+                    </a:prstGeom>
+                  </pic:spPr>
+                </pic:pic>
+              </a:graphicData>
+            </a:graphic>
+          </wp:inline>
+        </w:drawing>
+      </w:r>
+    </w:p>
+    <w:p>
+      <w:r>
+        <w:lastRenderedPageBreak/>
+        <w:t>Prilikom ispisa u grid view slobodno dodaš bootstrap i ukljucis klasu za ljepsi izgled.--&gt; 3.9.</w:t>
+      </w:r>
+      <w:bookmarkStart w:id="0" w:name="_GoBack"/>
+      <w:bookmarkEnd w:id="0"/>
+    </w:p>
     <w:sectPr>
       <w:pgSz w:w="11906" w:h="16838"/>
       <w:pgMar w:top="1417" w:right="1417" w:bottom="1417" w:left="1417" w:header="708" w:footer="708" w:gutter="0"/>

</xml_diff>

<commit_message>
Dodano kompletno upravljanje korisnikom. //TODO:Role.
</commit_message>
<xml_diff>
--- a/Naziv i opis teme.docx
+++ b/Naziv i opis teme.docx
@@ -3176,6 +3176,584 @@
         <w:lastRenderedPageBreak/>
         <w:t>Prilikom ispisa u grid view slobodno dodaš bootstrap i ukljucis klasu za ljepsi izgled.--&gt; 3.9.</w:t>
       </w:r>
+    </w:p>
+    <w:p/>
+    <w:p>
+      <w:r>
+        <w:t>RADIO BUTTON</w:t>
+      </w:r>
+    </w:p>
+    <w:p>
+      <w:r>
+        <w:t>HTML:</w:t>
+      </w:r>
+    </w:p>
+    <w:p>
+      <w:pPr>
+        <w:autoSpaceDE w:val="0"/>
+        <w:autoSpaceDN w:val="0"/>
+        <w:adjustRightInd w:val="0"/>
+        <w:spacing w:after="0" w:line="240" w:lineRule="auto"/>
+        <w:rPr>
+          <w:rFonts w:ascii="Consolas" w:hAnsi="Consolas" w:cs="Consolas"/>
+          <w:color w:val="000000"/>
+          <w:sz w:val="19"/>
+          <w:szCs w:val="19"/>
+        </w:rPr>
+      </w:pPr>
+      <w:r>
+        <w:rPr>
+          <w:rFonts w:ascii="Consolas" w:hAnsi="Consolas" w:cs="Consolas"/>
+          <w:color w:val="000000"/>
+          <w:sz w:val="19"/>
+          <w:szCs w:val="19"/>
+        </w:rPr>
+        <w:t xml:space="preserve">                </w:t>
+      </w:r>
+      <w:r>
+        <w:rPr>
+          <w:rFonts w:ascii="Consolas" w:hAnsi="Consolas" w:cs="Consolas"/>
+          <w:color w:val="0000FF"/>
+          <w:sz w:val="19"/>
+          <w:szCs w:val="19"/>
+        </w:rPr>
+        <w:t>&lt;</w:t>
+      </w:r>
+      <w:r>
+        <w:rPr>
+          <w:rFonts w:ascii="Consolas" w:hAnsi="Consolas" w:cs="Consolas"/>
+          <w:color w:val="800000"/>
+          <w:sz w:val="19"/>
+          <w:szCs w:val="19"/>
+        </w:rPr>
+        <w:t>td</w:t>
+      </w:r>
+      <w:r>
+        <w:rPr>
+          <w:rFonts w:ascii="Consolas" w:hAnsi="Consolas" w:cs="Consolas"/>
+          <w:color w:val="0000FF"/>
+          <w:sz w:val="19"/>
+          <w:szCs w:val="19"/>
+        </w:rPr>
+        <w:t>&gt;&lt;</w:t>
+      </w:r>
+      <w:r>
+        <w:rPr>
+          <w:rFonts w:ascii="Consolas" w:hAnsi="Consolas" w:cs="Consolas"/>
+          <w:color w:val="800000"/>
+          <w:sz w:val="19"/>
+          <w:szCs w:val="19"/>
+        </w:rPr>
+        <w:t>input</w:t>
+      </w:r>
+      <w:r>
+        <w:rPr>
+          <w:rFonts w:ascii="Consolas" w:hAnsi="Consolas" w:cs="Consolas"/>
+          <w:color w:val="000000"/>
+          <w:sz w:val="19"/>
+          <w:szCs w:val="19"/>
+        </w:rPr>
+        <w:t xml:space="preserve"> </w:t>
+      </w:r>
+      <w:r>
+        <w:rPr>
+          <w:rFonts w:ascii="Consolas" w:hAnsi="Consolas" w:cs="Consolas"/>
+          <w:color w:val="FF0000"/>
+          <w:sz w:val="19"/>
+          <w:szCs w:val="19"/>
+        </w:rPr>
+        <w:t>type</w:t>
+      </w:r>
+      <w:r>
+        <w:rPr>
+          <w:rFonts w:ascii="Consolas" w:hAnsi="Consolas" w:cs="Consolas"/>
+          <w:color w:val="0000FF"/>
+          <w:sz w:val="19"/>
+          <w:szCs w:val="19"/>
+        </w:rPr>
+        <w:t>="radio"</w:t>
+      </w:r>
+      <w:r>
+        <w:rPr>
+          <w:rFonts w:ascii="Consolas" w:hAnsi="Consolas" w:cs="Consolas"/>
+          <w:color w:val="000000"/>
+          <w:sz w:val="19"/>
+          <w:szCs w:val="19"/>
+        </w:rPr>
+        <w:t xml:space="preserve"> </w:t>
+      </w:r>
+      <w:r>
+        <w:rPr>
+          <w:rFonts w:ascii="Consolas" w:hAnsi="Consolas" w:cs="Consolas"/>
+          <w:color w:val="FF0000"/>
+          <w:sz w:val="19"/>
+          <w:szCs w:val="19"/>
+        </w:rPr>
+        <w:t>id</w:t>
+      </w:r>
+      <w:r>
+        <w:rPr>
+          <w:rFonts w:ascii="Consolas" w:hAnsi="Consolas" w:cs="Consolas"/>
+          <w:color w:val="0000FF"/>
+          <w:sz w:val="19"/>
+          <w:szCs w:val="19"/>
+        </w:rPr>
+        <w:t>='idRadio1'</w:t>
+      </w:r>
+      <w:r>
+        <w:rPr>
+          <w:rFonts w:ascii="Consolas" w:hAnsi="Consolas" w:cs="Consolas"/>
+          <w:color w:val="000000"/>
+          <w:sz w:val="19"/>
+          <w:szCs w:val="19"/>
+        </w:rPr>
+        <w:t xml:space="preserve"> </w:t>
+      </w:r>
+      <w:r>
+        <w:rPr>
+          <w:rFonts w:ascii="Consolas" w:hAnsi="Consolas" w:cs="Consolas"/>
+          <w:color w:val="FF0000"/>
+          <w:sz w:val="19"/>
+          <w:szCs w:val="19"/>
+        </w:rPr>
+        <w:t>value</w:t>
+      </w:r>
+      <w:r>
+        <w:rPr>
+          <w:rFonts w:ascii="Consolas" w:hAnsi="Consolas" w:cs="Consolas"/>
+          <w:color w:val="0000FF"/>
+          <w:sz w:val="19"/>
+          <w:szCs w:val="19"/>
+        </w:rPr>
+        <w:t>="ucitelj"</w:t>
+      </w:r>
+      <w:r>
+        <w:rPr>
+          <w:rFonts w:ascii="Consolas" w:hAnsi="Consolas" w:cs="Consolas"/>
+          <w:color w:val="000000"/>
+          <w:sz w:val="19"/>
+          <w:szCs w:val="19"/>
+        </w:rPr>
+        <w:t xml:space="preserve"> </w:t>
+      </w:r>
+      <w:r>
+        <w:rPr>
+          <w:rFonts w:ascii="Consolas" w:hAnsi="Consolas" w:cs="Consolas"/>
+          <w:color w:val="FF0000"/>
+          <w:sz w:val="19"/>
+          <w:szCs w:val="19"/>
+        </w:rPr>
+        <w:t>name</w:t>
+      </w:r>
+      <w:r>
+        <w:rPr>
+          <w:rFonts w:ascii="Consolas" w:hAnsi="Consolas" w:cs="Consolas"/>
+          <w:color w:val="0000FF"/>
+          <w:sz w:val="19"/>
+          <w:szCs w:val="19"/>
+        </w:rPr>
+        <w:t>="rola.korisnik"&gt;</w:t>
+      </w:r>
+      <w:r>
+        <w:rPr>
+          <w:rFonts w:ascii="Consolas" w:hAnsi="Consolas" w:cs="Consolas"/>
+          <w:color w:val="000000"/>
+          <w:sz w:val="19"/>
+          <w:szCs w:val="19"/>
+        </w:rPr>
+        <w:t>Ucitelj</w:t>
+      </w:r>
+      <w:r>
+        <w:rPr>
+          <w:rFonts w:ascii="Consolas" w:hAnsi="Consolas" w:cs="Consolas"/>
+          <w:color w:val="0000FF"/>
+          <w:sz w:val="19"/>
+          <w:szCs w:val="19"/>
+        </w:rPr>
+        <w:t>&lt;</w:t>
+      </w:r>
+      <w:r>
+        <w:rPr>
+          <w:rFonts w:ascii="Consolas" w:hAnsi="Consolas" w:cs="Consolas"/>
+          <w:color w:val="800000"/>
+          <w:sz w:val="19"/>
+          <w:szCs w:val="19"/>
+        </w:rPr>
+        <w:t>br</w:t>
+      </w:r>
+      <w:r>
+        <w:rPr>
+          <w:rFonts w:ascii="Consolas" w:hAnsi="Consolas" w:cs="Consolas"/>
+          <w:color w:val="000000"/>
+          <w:sz w:val="19"/>
+          <w:szCs w:val="19"/>
+        </w:rPr>
+        <w:t xml:space="preserve"> </w:t>
+      </w:r>
+      <w:r>
+        <w:rPr>
+          <w:rFonts w:ascii="Consolas" w:hAnsi="Consolas" w:cs="Consolas"/>
+          <w:color w:val="0000FF"/>
+          <w:sz w:val="19"/>
+          <w:szCs w:val="19"/>
+        </w:rPr>
+        <w:t>/&gt;&lt;</w:t>
+      </w:r>
+      <w:r>
+        <w:rPr>
+          <w:rFonts w:ascii="Consolas" w:hAnsi="Consolas" w:cs="Consolas"/>
+          <w:color w:val="800000"/>
+          <w:sz w:val="19"/>
+          <w:szCs w:val="19"/>
+        </w:rPr>
+        <w:t>input</w:t>
+      </w:r>
+      <w:r>
+        <w:rPr>
+          <w:rFonts w:ascii="Consolas" w:hAnsi="Consolas" w:cs="Consolas"/>
+          <w:color w:val="000000"/>
+          <w:sz w:val="19"/>
+          <w:szCs w:val="19"/>
+        </w:rPr>
+        <w:t xml:space="preserve"> </w:t>
+      </w:r>
+      <w:r>
+        <w:rPr>
+          <w:rFonts w:ascii="Consolas" w:hAnsi="Consolas" w:cs="Consolas"/>
+          <w:color w:val="FF0000"/>
+          <w:sz w:val="19"/>
+          <w:szCs w:val="19"/>
+        </w:rPr>
+        <w:t>type</w:t>
+      </w:r>
+      <w:r>
+        <w:rPr>
+          <w:rFonts w:ascii="Consolas" w:hAnsi="Consolas" w:cs="Consolas"/>
+          <w:color w:val="0000FF"/>
+          <w:sz w:val="19"/>
+          <w:szCs w:val="19"/>
+        </w:rPr>
+        <w:t>="radio"</w:t>
+      </w:r>
+      <w:r>
+        <w:rPr>
+          <w:rFonts w:ascii="Consolas" w:hAnsi="Consolas" w:cs="Consolas"/>
+          <w:color w:val="000000"/>
+          <w:sz w:val="19"/>
+          <w:szCs w:val="19"/>
+        </w:rPr>
+        <w:t xml:space="preserve"> </w:t>
+      </w:r>
+      <w:r>
+        <w:rPr>
+          <w:rFonts w:ascii="Consolas" w:hAnsi="Consolas" w:cs="Consolas"/>
+          <w:color w:val="FF0000"/>
+          <w:sz w:val="19"/>
+          <w:szCs w:val="19"/>
+        </w:rPr>
+        <w:t>id</w:t>
+      </w:r>
+      <w:r>
+        <w:rPr>
+          <w:rFonts w:ascii="Consolas" w:hAnsi="Consolas" w:cs="Consolas"/>
+          <w:color w:val="0000FF"/>
+          <w:sz w:val="19"/>
+          <w:szCs w:val="19"/>
+        </w:rPr>
+        <w:t>='idRadio2'</w:t>
+      </w:r>
+      <w:r>
+        <w:rPr>
+          <w:rFonts w:ascii="Consolas" w:hAnsi="Consolas" w:cs="Consolas"/>
+          <w:color w:val="000000"/>
+          <w:sz w:val="19"/>
+          <w:szCs w:val="19"/>
+        </w:rPr>
+        <w:t xml:space="preserve"> </w:t>
+      </w:r>
+      <w:r>
+        <w:rPr>
+          <w:rFonts w:ascii="Consolas" w:hAnsi="Consolas" w:cs="Consolas"/>
+          <w:color w:val="FF0000"/>
+          <w:sz w:val="19"/>
+          <w:szCs w:val="19"/>
+        </w:rPr>
+        <w:t>value</w:t>
+      </w:r>
+      <w:r>
+        <w:rPr>
+          <w:rFonts w:ascii="Consolas" w:hAnsi="Consolas" w:cs="Consolas"/>
+          <w:color w:val="0000FF"/>
+          <w:sz w:val="19"/>
+          <w:szCs w:val="19"/>
+        </w:rPr>
+        <w:t>="ucenik"</w:t>
+      </w:r>
+      <w:r>
+        <w:rPr>
+          <w:rFonts w:ascii="Consolas" w:hAnsi="Consolas" w:cs="Consolas"/>
+          <w:color w:val="000000"/>
+          <w:sz w:val="19"/>
+          <w:szCs w:val="19"/>
+        </w:rPr>
+        <w:t xml:space="preserve"> </w:t>
+      </w:r>
+      <w:r>
+        <w:rPr>
+          <w:rFonts w:ascii="Consolas" w:hAnsi="Consolas" w:cs="Consolas"/>
+          <w:color w:val="FF0000"/>
+          <w:sz w:val="19"/>
+          <w:szCs w:val="19"/>
+        </w:rPr>
+        <w:t>name</w:t>
+      </w:r>
+      <w:r>
+        <w:rPr>
+          <w:rFonts w:ascii="Consolas" w:hAnsi="Consolas" w:cs="Consolas"/>
+          <w:color w:val="0000FF"/>
+          <w:sz w:val="19"/>
+          <w:szCs w:val="19"/>
+        </w:rPr>
+        <w:t>="rola"&gt;</w:t>
+      </w:r>
+      <w:r>
+        <w:rPr>
+          <w:rFonts w:ascii="Consolas" w:hAnsi="Consolas" w:cs="Consolas"/>
+          <w:color w:val="000000"/>
+          <w:sz w:val="19"/>
+          <w:szCs w:val="19"/>
+        </w:rPr>
+        <w:t>Ucenik</w:t>
+      </w:r>
+      <w:r>
+        <w:rPr>
+          <w:rFonts w:ascii="Consolas" w:hAnsi="Consolas" w:cs="Consolas"/>
+          <w:color w:val="0000FF"/>
+          <w:sz w:val="19"/>
+          <w:szCs w:val="19"/>
+        </w:rPr>
+        <w:t>&lt;</w:t>
+      </w:r>
+      <w:r>
+        <w:rPr>
+          <w:rFonts w:ascii="Consolas" w:hAnsi="Consolas" w:cs="Consolas"/>
+          <w:color w:val="800000"/>
+          <w:sz w:val="19"/>
+          <w:szCs w:val="19"/>
+        </w:rPr>
+        <w:t>br</w:t>
+      </w:r>
+      <w:r>
+        <w:rPr>
+          <w:rFonts w:ascii="Consolas" w:hAnsi="Consolas" w:cs="Consolas"/>
+          <w:color w:val="000000"/>
+          <w:sz w:val="19"/>
+          <w:szCs w:val="19"/>
+        </w:rPr>
+        <w:t xml:space="preserve"> </w:t>
+      </w:r>
+      <w:r>
+        <w:rPr>
+          <w:rFonts w:ascii="Consolas" w:hAnsi="Consolas" w:cs="Consolas"/>
+          <w:color w:val="0000FF"/>
+          <w:sz w:val="19"/>
+          <w:szCs w:val="19"/>
+        </w:rPr>
+        <w:t>/&gt;&lt;</w:t>
+      </w:r>
+      <w:r>
+        <w:rPr>
+          <w:rFonts w:ascii="Consolas" w:hAnsi="Consolas" w:cs="Consolas"/>
+          <w:color w:val="800000"/>
+          <w:sz w:val="19"/>
+          <w:szCs w:val="19"/>
+        </w:rPr>
+        <w:t>input</w:t>
+      </w:r>
+      <w:r>
+        <w:rPr>
+          <w:rFonts w:ascii="Consolas" w:hAnsi="Consolas" w:cs="Consolas"/>
+          <w:color w:val="000000"/>
+          <w:sz w:val="19"/>
+          <w:szCs w:val="19"/>
+        </w:rPr>
+        <w:t xml:space="preserve"> </w:t>
+      </w:r>
+      <w:r>
+        <w:rPr>
+          <w:rFonts w:ascii="Consolas" w:hAnsi="Consolas" w:cs="Consolas"/>
+          <w:color w:val="FF0000"/>
+          <w:sz w:val="19"/>
+          <w:szCs w:val="19"/>
+        </w:rPr>
+        <w:t>type</w:t>
+      </w:r>
+      <w:r>
+        <w:rPr>
+          <w:rFonts w:ascii="Consolas" w:hAnsi="Consolas" w:cs="Consolas"/>
+          <w:color w:val="0000FF"/>
+          <w:sz w:val="19"/>
+          <w:szCs w:val="19"/>
+        </w:rPr>
+        <w:t>="radio"</w:t>
+      </w:r>
+      <w:r>
+        <w:rPr>
+          <w:rFonts w:ascii="Consolas" w:hAnsi="Consolas" w:cs="Consolas"/>
+          <w:color w:val="000000"/>
+          <w:sz w:val="19"/>
+          <w:szCs w:val="19"/>
+        </w:rPr>
+        <w:t xml:space="preserve"> </w:t>
+      </w:r>
+      <w:r>
+        <w:rPr>
+          <w:rFonts w:ascii="Consolas" w:hAnsi="Consolas" w:cs="Consolas"/>
+          <w:color w:val="FF0000"/>
+          <w:sz w:val="19"/>
+          <w:szCs w:val="19"/>
+        </w:rPr>
+        <w:t>id</w:t>
+      </w:r>
+      <w:r>
+        <w:rPr>
+          <w:rFonts w:ascii="Consolas" w:hAnsi="Consolas" w:cs="Consolas"/>
+          <w:color w:val="0000FF"/>
+          <w:sz w:val="19"/>
+          <w:szCs w:val="19"/>
+        </w:rPr>
+        <w:t>='idRadio3'</w:t>
+      </w:r>
+      <w:r>
+        <w:rPr>
+          <w:rFonts w:ascii="Consolas" w:hAnsi="Consolas" w:cs="Consolas"/>
+          <w:color w:val="000000"/>
+          <w:sz w:val="19"/>
+          <w:szCs w:val="19"/>
+        </w:rPr>
+        <w:t xml:space="preserve"> </w:t>
+      </w:r>
+      <w:r>
+        <w:rPr>
+          <w:rFonts w:ascii="Consolas" w:hAnsi="Consolas" w:cs="Consolas"/>
+          <w:color w:val="FF0000"/>
+          <w:sz w:val="19"/>
+          <w:szCs w:val="19"/>
+        </w:rPr>
+        <w:t>value</w:t>
+      </w:r>
+      <w:r>
+        <w:rPr>
+          <w:rFonts w:ascii="Consolas" w:hAnsi="Consolas" w:cs="Consolas"/>
+          <w:color w:val="0000FF"/>
+          <w:sz w:val="19"/>
+          <w:szCs w:val="19"/>
+        </w:rPr>
+        <w:t>="roditelj"</w:t>
+      </w:r>
+      <w:r>
+        <w:rPr>
+          <w:rFonts w:ascii="Consolas" w:hAnsi="Consolas" w:cs="Consolas"/>
+          <w:color w:val="000000"/>
+          <w:sz w:val="19"/>
+          <w:szCs w:val="19"/>
+        </w:rPr>
+        <w:t xml:space="preserve"> </w:t>
+      </w:r>
+      <w:r>
+        <w:rPr>
+          <w:rFonts w:ascii="Consolas" w:hAnsi="Consolas" w:cs="Consolas"/>
+          <w:color w:val="FF0000"/>
+          <w:sz w:val="19"/>
+          <w:szCs w:val="19"/>
+        </w:rPr>
+        <w:t>name</w:t>
+      </w:r>
+      <w:r>
+        <w:rPr>
+          <w:rFonts w:ascii="Consolas" w:hAnsi="Consolas" w:cs="Consolas"/>
+          <w:color w:val="0000FF"/>
+          <w:sz w:val="19"/>
+          <w:szCs w:val="19"/>
+        </w:rPr>
+        <w:t>="rola"&gt;</w:t>
+      </w:r>
+      <w:r>
+        <w:rPr>
+          <w:rFonts w:ascii="Consolas" w:hAnsi="Consolas" w:cs="Consolas"/>
+          <w:color w:val="000000"/>
+          <w:sz w:val="19"/>
+          <w:szCs w:val="19"/>
+        </w:rPr>
+        <w:t>Roditelj</w:t>
+      </w:r>
+      <w:r>
+        <w:rPr>
+          <w:rFonts w:ascii="Consolas" w:hAnsi="Consolas" w:cs="Consolas"/>
+          <w:color w:val="0000FF"/>
+          <w:sz w:val="19"/>
+          <w:szCs w:val="19"/>
+        </w:rPr>
+        <w:t>&lt;/</w:t>
+      </w:r>
+      <w:r>
+        <w:rPr>
+          <w:rFonts w:ascii="Consolas" w:hAnsi="Consolas" w:cs="Consolas"/>
+          <w:color w:val="800000"/>
+          <w:sz w:val="19"/>
+          <w:szCs w:val="19"/>
+        </w:rPr>
+        <w:t>td</w:t>
+      </w:r>
+      <w:r>
+        <w:rPr>
+          <w:rFonts w:ascii="Consolas" w:hAnsi="Consolas" w:cs="Consolas"/>
+          <w:color w:val="0000FF"/>
+          <w:sz w:val="19"/>
+          <w:szCs w:val="19"/>
+        </w:rPr>
+        <w:t>&gt;</w:t>
+      </w:r>
+    </w:p>
+    <w:p/>
+    <w:p>
+      <w:r>
+        <w:t>JS:</w:t>
+      </w:r>
+    </w:p>
+    <w:p>
+      <w:pPr>
+        <w:autoSpaceDE w:val="0"/>
+        <w:autoSpaceDN w:val="0"/>
+        <w:adjustRightInd w:val="0"/>
+        <w:spacing w:after="0" w:line="240" w:lineRule="auto"/>
+        <w:rPr>
+          <w:rFonts w:ascii="Consolas" w:hAnsi="Consolas" w:cs="Consolas"/>
+          <w:color w:val="000000"/>
+          <w:sz w:val="19"/>
+          <w:szCs w:val="19"/>
+        </w:rPr>
+      </w:pPr>
+      <w:r>
+        <w:rPr>
+          <w:rFonts w:ascii="Consolas" w:hAnsi="Consolas" w:cs="Consolas"/>
+          <w:color w:val="000000"/>
+          <w:sz w:val="19"/>
+          <w:szCs w:val="19"/>
+        </w:rPr>
+        <w:t xml:space="preserve">            </w:t>
+      </w:r>
+      <w:r>
+        <w:rPr>
+          <w:rFonts w:ascii="Consolas" w:hAnsi="Consolas" w:cs="Consolas"/>
+          <w:color w:val="008000"/>
+          <w:sz w:val="19"/>
+          <w:szCs w:val="19"/>
+        </w:rPr>
+        <w:t>//var rola = document.querySelector('input[name="rola"]:checked').value;</w:t>
+      </w:r>
+    </w:p>
+    <w:p>
       <w:bookmarkStart w:id="0" w:name="_GoBack"/>
       <w:bookmarkEnd w:id="0"/>
     </w:p>

</xml_diff>

<commit_message>
Dodane role, logout button. Problem sa reloadom stranice. //TODO:Dodavanje PF i CRUD ucenika.
</commit_message>
<xml_diff>
--- a/Naziv i opis teme.docx
+++ b/Naziv i opis teme.docx
@@ -3753,7 +3753,54 @@
         <w:t>//var rola = document.querySelector('input[name="rola"]:checked').value;</w:t>
       </w:r>
     </w:p>
-    <w:p>
+    <w:p/>
+    <w:p>
+      <w:r>
+        <w:t>LOGIC FOR LOGIN PAGE:</w:t>
+      </w:r>
+    </w:p>
+    <w:p>
+      <w:r>
+        <w:rPr>
+          <w:noProof/>
+          <w:lang w:eastAsia="hr-HR"/>
+        </w:rPr>
+        <w:drawing>
+          <wp:inline distT="0" distB="0" distL="0" distR="0" wp14:anchorId="174E9CFC" wp14:editId="47FF58CB">
+            <wp:extent cx="5760720" cy="3285191"/>
+            <wp:effectExtent l="0" t="0" r="0" b="0"/>
+            <wp:docPr id="10" name="Picture 10"/>
+            <wp:cNvGraphicFramePr>
+              <a:graphicFrameLocks xmlns:a="http://schemas.openxmlformats.org/drawingml/2006/main" noChangeAspect="1"/>
+            </wp:cNvGraphicFramePr>
+            <a:graphic xmlns:a="http://schemas.openxmlformats.org/drawingml/2006/main">
+              <a:graphicData uri="http://schemas.openxmlformats.org/drawingml/2006/picture">
+                <pic:pic xmlns:pic="http://schemas.openxmlformats.org/drawingml/2006/picture">
+                  <pic:nvPicPr>
+                    <pic:cNvPr id="0" name=""/>
+                    <pic:cNvPicPr/>
+                  </pic:nvPicPr>
+                  <pic:blipFill>
+                    <a:blip r:embed="rId9"/>
+                    <a:stretch>
+                      <a:fillRect/>
+                    </a:stretch>
+                  </pic:blipFill>
+                  <pic:spPr>
+                    <a:xfrm>
+                      <a:off x="0" y="0"/>
+                      <a:ext cx="5760720" cy="3285191"/>
+                    </a:xfrm>
+                    <a:prstGeom prst="rect">
+                      <a:avLst/>
+                    </a:prstGeom>
+                  </pic:spPr>
+                </pic:pic>
+              </a:graphicData>
+            </a:graphic>
+          </wp:inline>
+        </w:drawing>
+      </w:r>
       <w:bookmarkStart w:id="0" w:name="_GoBack"/>
       <w:bookmarkEnd w:id="0"/>
     </w:p>

</xml_diff>

<commit_message>
Dodana manipulacija predmetima. //TODO: Upis ocijena.
</commit_message>
<xml_diff>
--- a/Naziv i opis teme.docx
+++ b/Naziv i opis teme.docx
@@ -220,6 +220,16 @@
         </w:rPr>
         <w:t>Naslov mi se sviđa: "eNastavnik"</w:t>
       </w:r>
+      <w:r>
+        <w:rPr>
+          <w:rFonts w:ascii="Courier New" w:eastAsia="Times New Roman" w:hAnsi="Courier New" w:cs="Courier New"/>
+          <w:color w:val="800000"/>
+          <w:sz w:val="18"/>
+          <w:szCs w:val="18"/>
+          <w:lang w:eastAsia="hr-HR"/>
+        </w:rPr>
+        <w:t>!!!!!!!!!!!!!11</w:t>
+      </w:r>
     </w:p>
     <w:p>
       <w:pPr>
@@ -546,7 +556,40 @@
           <w:szCs w:val="18"/>
           <w:lang w:eastAsia="hr-HR"/>
         </w:rPr>
-        <w:t>&gt; unešenih podataka koji su njihovi. Također, aplikacija</w:t>
+        <w:t xml:space="preserve">&gt; unešenih podataka koji </w:t>
+      </w:r>
+      <w:r>
+        <w:rPr>
+          <w:rFonts w:ascii="Courier New" w:eastAsia="Times New Roman" w:hAnsi="Courier New" w:cs="Courier New"/>
+          <w:color w:val="800000"/>
+          <w:sz w:val="18"/>
+          <w:szCs w:val="18"/>
+          <w:u w:val="single"/>
+          <w:lang w:eastAsia="hr-HR"/>
+        </w:rPr>
+        <w:t>su njihovi</w:t>
+      </w:r>
+      <w:r>
+        <w:rPr>
+          <w:rFonts w:ascii="Courier New" w:eastAsia="Times New Roman" w:hAnsi="Courier New" w:cs="Courier New"/>
+          <w:color w:val="800000"/>
+          <w:sz w:val="18"/>
+          <w:szCs w:val="18"/>
+          <w:lang w:eastAsia="hr-HR"/>
+        </w:rPr>
+        <w:t>. T</w:t>
+      </w:r>
+      <w:bookmarkStart w:id="0" w:name="_GoBack"/>
+      <w:bookmarkEnd w:id="0"/>
+      <w:r>
+        <w:rPr>
+          <w:rFonts w:ascii="Courier New" w:eastAsia="Times New Roman" w:hAnsi="Courier New" w:cs="Courier New"/>
+          <w:color w:val="800000"/>
+          <w:sz w:val="18"/>
+          <w:szCs w:val="18"/>
+          <w:lang w:eastAsia="hr-HR"/>
+        </w:rPr>
+        <w:t>akođer, aplikacija</w:t>
       </w:r>
     </w:p>
     <w:p>
@@ -3801,8 +3844,6 @@
           </wp:inline>
         </w:drawing>
       </w:r>
-      <w:bookmarkStart w:id="0" w:name="_GoBack"/>
-      <w:bookmarkEnd w:id="0"/>
     </w:p>
     <w:sectPr>
       <w:pgSz w:w="11906" w:h="16838"/>

</xml_diff>

<commit_message>
Dodane funkcionalnosti kviza i rjesavanje
</commit_message>
<xml_diff>
--- a/Naziv i opis teme.docx
+++ b/Naziv i opis teme.docx
@@ -577,19 +577,7 @@
           <w:szCs w:val="18"/>
           <w:lang w:eastAsia="hr-HR"/>
         </w:rPr>
-        <w:t>. T</w:t>
-      </w:r>
-      <w:bookmarkStart w:id="0" w:name="_GoBack"/>
-      <w:bookmarkEnd w:id="0"/>
-      <w:r>
-        <w:rPr>
-          <w:rFonts w:ascii="Courier New" w:eastAsia="Times New Roman" w:hAnsi="Courier New" w:cs="Courier New"/>
-          <w:color w:val="800000"/>
-          <w:sz w:val="18"/>
-          <w:szCs w:val="18"/>
-          <w:lang w:eastAsia="hr-HR"/>
-        </w:rPr>
-        <w:t>akođer, aplikacija</w:t>
+        <w:t>. Također, aplikacija</w:t>
       </w:r>
     </w:p>
     <w:p>
@@ -3845,6 +3833,1895 @@
         </w:drawing>
       </w:r>
     </w:p>
+    <w:p/>
+    <w:p/>
+    <w:p/>
+    <w:p/>
+    <w:p/>
+    <w:p/>
+    <w:p/>
+    <w:p>
+      <w:pPr>
+        <w:autoSpaceDE w:val="0"/>
+        <w:autoSpaceDN w:val="0"/>
+        <w:adjustRightInd w:val="0"/>
+        <w:spacing w:after="0" w:line="240" w:lineRule="auto"/>
+        <w:rPr>
+          <w:rFonts w:ascii="Consolas" w:hAnsi="Consolas" w:cs="Consolas"/>
+          <w:b/>
+          <w:color w:val="FF0000"/>
+          <w:sz w:val="19"/>
+          <w:szCs w:val="19"/>
+          <w:u w:val="single"/>
+        </w:rPr>
+      </w:pPr>
+      <w:r>
+        <w:rPr>
+          <w:rFonts w:ascii="Consolas" w:hAnsi="Consolas" w:cs="Consolas"/>
+          <w:b/>
+          <w:color w:val="FF0000"/>
+          <w:sz w:val="19"/>
+          <w:szCs w:val="19"/>
+          <w:u w:val="single"/>
+        </w:rPr>
+        <w:lastRenderedPageBreak/>
+        <w:t>KVIZ:</w:t>
+      </w:r>
+      <w:bookmarkStart w:id="0" w:name="_GoBack"/>
+      <w:bookmarkEnd w:id="0"/>
+    </w:p>
+    <w:p>
+      <w:pPr>
+        <w:autoSpaceDE w:val="0"/>
+        <w:autoSpaceDN w:val="0"/>
+        <w:adjustRightInd w:val="0"/>
+        <w:spacing w:after="0" w:line="240" w:lineRule="auto"/>
+        <w:rPr>
+          <w:rFonts w:ascii="Consolas" w:hAnsi="Consolas" w:cs="Consolas"/>
+          <w:color w:val="0000FF"/>
+          <w:sz w:val="19"/>
+          <w:szCs w:val="19"/>
+        </w:rPr>
+      </w:pPr>
+    </w:p>
+    <w:p>
+      <w:pPr>
+        <w:autoSpaceDE w:val="0"/>
+        <w:autoSpaceDN w:val="0"/>
+        <w:adjustRightInd w:val="0"/>
+        <w:spacing w:after="0" w:line="240" w:lineRule="auto"/>
+        <w:rPr>
+          <w:rFonts w:ascii="Consolas" w:hAnsi="Consolas" w:cs="Consolas"/>
+          <w:color w:val="000000"/>
+          <w:sz w:val="19"/>
+          <w:szCs w:val="19"/>
+        </w:rPr>
+      </w:pPr>
+      <w:r>
+        <w:rPr>
+          <w:rFonts w:ascii="Consolas" w:hAnsi="Consolas" w:cs="Consolas"/>
+          <w:color w:val="0000FF"/>
+          <w:sz w:val="19"/>
+          <w:szCs w:val="19"/>
+        </w:rPr>
+        <w:t>&lt;</w:t>
+      </w:r>
+      <w:r>
+        <w:rPr>
+          <w:rFonts w:ascii="Consolas" w:hAnsi="Consolas" w:cs="Consolas"/>
+          <w:color w:val="800000"/>
+          <w:sz w:val="19"/>
+          <w:szCs w:val="19"/>
+        </w:rPr>
+        <w:t>div</w:t>
+      </w:r>
+      <w:r>
+        <w:rPr>
+          <w:rFonts w:ascii="Consolas" w:hAnsi="Consolas" w:cs="Consolas"/>
+          <w:color w:val="0000FF"/>
+          <w:sz w:val="19"/>
+          <w:szCs w:val="19"/>
+        </w:rPr>
+        <w:t>&gt;</w:t>
+      </w:r>
+    </w:p>
+    <w:p>
+      <w:pPr>
+        <w:autoSpaceDE w:val="0"/>
+        <w:autoSpaceDN w:val="0"/>
+        <w:adjustRightInd w:val="0"/>
+        <w:spacing w:after="0" w:line="240" w:lineRule="auto"/>
+        <w:rPr>
+          <w:rFonts w:ascii="Consolas" w:hAnsi="Consolas" w:cs="Consolas"/>
+          <w:color w:val="000000"/>
+          <w:sz w:val="19"/>
+          <w:szCs w:val="19"/>
+        </w:rPr>
+      </w:pPr>
+      <w:r>
+        <w:rPr>
+          <w:rFonts w:ascii="Consolas" w:hAnsi="Consolas" w:cs="Consolas"/>
+          <w:color w:val="000000"/>
+          <w:sz w:val="19"/>
+          <w:szCs w:val="19"/>
+        </w:rPr>
+        <w:t xml:space="preserve">        </w:t>
+      </w:r>
+      <w:r>
+        <w:rPr>
+          <w:rFonts w:ascii="Consolas" w:hAnsi="Consolas" w:cs="Consolas"/>
+          <w:color w:val="0000FF"/>
+          <w:sz w:val="19"/>
+          <w:szCs w:val="19"/>
+        </w:rPr>
+        <w:t>&lt;</w:t>
+      </w:r>
+      <w:r>
+        <w:rPr>
+          <w:rFonts w:ascii="Consolas" w:hAnsi="Consolas" w:cs="Consolas"/>
+          <w:color w:val="800000"/>
+          <w:sz w:val="19"/>
+          <w:szCs w:val="19"/>
+        </w:rPr>
+        <w:t>form</w:t>
+      </w:r>
+      <w:r>
+        <w:rPr>
+          <w:rFonts w:ascii="Consolas" w:hAnsi="Consolas" w:cs="Consolas"/>
+          <w:color w:val="000000"/>
+          <w:sz w:val="19"/>
+          <w:szCs w:val="19"/>
+        </w:rPr>
+        <w:t xml:space="preserve"> </w:t>
+      </w:r>
+      <w:r>
+        <w:rPr>
+          <w:rFonts w:ascii="Consolas" w:hAnsi="Consolas" w:cs="Consolas"/>
+          <w:color w:val="FF0000"/>
+          <w:sz w:val="19"/>
+          <w:szCs w:val="19"/>
+        </w:rPr>
+        <w:t>ng-repeat</w:t>
+      </w:r>
+      <w:r>
+        <w:rPr>
+          <w:rFonts w:ascii="Consolas" w:hAnsi="Consolas" w:cs="Consolas"/>
+          <w:color w:val="0000FF"/>
+          <w:sz w:val="19"/>
+          <w:szCs w:val="19"/>
+        </w:rPr>
+        <w:t>="</w:t>
+      </w:r>
+      <w:r>
+        <w:rPr>
+          <w:rFonts w:ascii="Consolas" w:hAnsi="Consolas" w:cs="Consolas"/>
+          <w:color w:val="800080"/>
+          <w:sz w:val="19"/>
+          <w:szCs w:val="19"/>
+        </w:rPr>
+        <w:t>p</w:t>
+      </w:r>
+      <w:r>
+        <w:rPr>
+          <w:rFonts w:ascii="Consolas" w:hAnsi="Consolas" w:cs="Consolas"/>
+          <w:color w:val="0000FF"/>
+          <w:sz w:val="19"/>
+          <w:szCs w:val="19"/>
+        </w:rPr>
+        <w:t xml:space="preserve"> </w:t>
+      </w:r>
+      <w:r>
+        <w:rPr>
+          <w:rFonts w:ascii="Consolas" w:hAnsi="Consolas" w:cs="Consolas"/>
+          <w:b/>
+          <w:bCs/>
+          <w:color w:val="006400"/>
+          <w:sz w:val="19"/>
+          <w:szCs w:val="19"/>
+        </w:rPr>
+        <w:t>in</w:t>
+      </w:r>
+      <w:r>
+        <w:rPr>
+          <w:rFonts w:ascii="Consolas" w:hAnsi="Consolas" w:cs="Consolas"/>
+          <w:color w:val="0000FF"/>
+          <w:sz w:val="19"/>
+          <w:szCs w:val="19"/>
+        </w:rPr>
+        <w:t xml:space="preserve"> </w:t>
+      </w:r>
+      <w:r>
+        <w:rPr>
+          <w:rFonts w:ascii="Consolas" w:hAnsi="Consolas" w:cs="Consolas"/>
+          <w:color w:val="800080"/>
+          <w:sz w:val="19"/>
+          <w:szCs w:val="19"/>
+        </w:rPr>
+        <w:t>Pitanja</w:t>
+      </w:r>
+      <w:r>
+        <w:rPr>
+          <w:rFonts w:ascii="Consolas" w:hAnsi="Consolas" w:cs="Consolas"/>
+          <w:color w:val="0000FF"/>
+          <w:sz w:val="19"/>
+          <w:szCs w:val="19"/>
+        </w:rPr>
+        <w:t>"&gt;</w:t>
+      </w:r>
+    </w:p>
+    <w:p>
+      <w:pPr>
+        <w:autoSpaceDE w:val="0"/>
+        <w:autoSpaceDN w:val="0"/>
+        <w:adjustRightInd w:val="0"/>
+        <w:spacing w:after="0" w:line="240" w:lineRule="auto"/>
+        <w:rPr>
+          <w:rFonts w:ascii="Consolas" w:hAnsi="Consolas" w:cs="Consolas"/>
+          <w:color w:val="000000"/>
+          <w:sz w:val="19"/>
+          <w:szCs w:val="19"/>
+        </w:rPr>
+      </w:pPr>
+      <w:r>
+        <w:rPr>
+          <w:rFonts w:ascii="Consolas" w:hAnsi="Consolas" w:cs="Consolas"/>
+          <w:color w:val="000000"/>
+          <w:sz w:val="19"/>
+          <w:szCs w:val="19"/>
+        </w:rPr>
+        <w:t xml:space="preserve">            </w:t>
+      </w:r>
+      <w:r>
+        <w:rPr>
+          <w:rFonts w:ascii="Consolas" w:hAnsi="Consolas" w:cs="Consolas"/>
+          <w:color w:val="0000FF"/>
+          <w:sz w:val="19"/>
+          <w:szCs w:val="19"/>
+        </w:rPr>
+        <w:t>&lt;</w:t>
+      </w:r>
+      <w:r>
+        <w:rPr>
+          <w:rFonts w:ascii="Consolas" w:hAnsi="Consolas" w:cs="Consolas"/>
+          <w:color w:val="800000"/>
+          <w:sz w:val="19"/>
+          <w:szCs w:val="19"/>
+        </w:rPr>
+        <w:t>h2</w:t>
+      </w:r>
+      <w:r>
+        <w:rPr>
+          <w:rFonts w:ascii="Consolas" w:hAnsi="Consolas" w:cs="Consolas"/>
+          <w:color w:val="0000FF"/>
+          <w:sz w:val="19"/>
+          <w:szCs w:val="19"/>
+        </w:rPr>
+        <w:t>&gt;</w:t>
+      </w:r>
+      <w:r>
+        <w:rPr>
+          <w:rFonts w:ascii="Consolas" w:hAnsi="Consolas" w:cs="Consolas"/>
+          <w:b/>
+          <w:bCs/>
+          <w:color w:val="000000"/>
+          <w:sz w:val="19"/>
+          <w:szCs w:val="19"/>
+        </w:rPr>
+        <w:t>{{</w:t>
+      </w:r>
+      <w:r>
+        <w:rPr>
+          <w:rFonts w:ascii="Consolas" w:hAnsi="Consolas" w:cs="Consolas"/>
+          <w:color w:val="800080"/>
+          <w:sz w:val="19"/>
+          <w:szCs w:val="19"/>
+        </w:rPr>
+        <w:t>p.Pitanje</w:t>
+      </w:r>
+      <w:r>
+        <w:rPr>
+          <w:rFonts w:ascii="Consolas" w:hAnsi="Consolas" w:cs="Consolas"/>
+          <w:b/>
+          <w:bCs/>
+          <w:color w:val="000000"/>
+          <w:sz w:val="19"/>
+          <w:szCs w:val="19"/>
+        </w:rPr>
+        <w:t>}}</w:t>
+      </w:r>
+      <w:r>
+        <w:rPr>
+          <w:rFonts w:ascii="Consolas" w:hAnsi="Consolas" w:cs="Consolas"/>
+          <w:color w:val="0000FF"/>
+          <w:sz w:val="19"/>
+          <w:szCs w:val="19"/>
+        </w:rPr>
+        <w:t>&lt;/</w:t>
+      </w:r>
+      <w:r>
+        <w:rPr>
+          <w:rFonts w:ascii="Consolas" w:hAnsi="Consolas" w:cs="Consolas"/>
+          <w:color w:val="800000"/>
+          <w:sz w:val="19"/>
+          <w:szCs w:val="19"/>
+        </w:rPr>
+        <w:t>h2</w:t>
+      </w:r>
+      <w:r>
+        <w:rPr>
+          <w:rFonts w:ascii="Consolas" w:hAnsi="Consolas" w:cs="Consolas"/>
+          <w:color w:val="0000FF"/>
+          <w:sz w:val="19"/>
+          <w:szCs w:val="19"/>
+        </w:rPr>
+        <w:t>&gt;</w:t>
+      </w:r>
+    </w:p>
+    <w:p>
+      <w:pPr>
+        <w:autoSpaceDE w:val="0"/>
+        <w:autoSpaceDN w:val="0"/>
+        <w:adjustRightInd w:val="0"/>
+        <w:spacing w:after="0" w:line="240" w:lineRule="auto"/>
+        <w:rPr>
+          <w:rFonts w:ascii="Consolas" w:hAnsi="Consolas" w:cs="Consolas"/>
+          <w:color w:val="000000"/>
+          <w:sz w:val="19"/>
+          <w:szCs w:val="19"/>
+        </w:rPr>
+      </w:pPr>
+    </w:p>
+    <w:p>
+      <w:pPr>
+        <w:autoSpaceDE w:val="0"/>
+        <w:autoSpaceDN w:val="0"/>
+        <w:adjustRightInd w:val="0"/>
+        <w:spacing w:after="0" w:line="240" w:lineRule="auto"/>
+        <w:rPr>
+          <w:rFonts w:ascii="Consolas" w:hAnsi="Consolas" w:cs="Consolas"/>
+          <w:color w:val="000000"/>
+          <w:sz w:val="19"/>
+          <w:szCs w:val="19"/>
+        </w:rPr>
+      </w:pPr>
+      <w:r>
+        <w:rPr>
+          <w:rFonts w:ascii="Consolas" w:hAnsi="Consolas" w:cs="Consolas"/>
+          <w:color w:val="000000"/>
+          <w:sz w:val="19"/>
+          <w:szCs w:val="19"/>
+        </w:rPr>
+        <w:t xml:space="preserve">            </w:t>
+      </w:r>
+      <w:r>
+        <w:rPr>
+          <w:rFonts w:ascii="Consolas" w:hAnsi="Consolas" w:cs="Consolas"/>
+          <w:color w:val="0000FF"/>
+          <w:sz w:val="19"/>
+          <w:szCs w:val="19"/>
+        </w:rPr>
+        <w:t>&lt;</w:t>
+      </w:r>
+      <w:r>
+        <w:rPr>
+          <w:rFonts w:ascii="Consolas" w:hAnsi="Consolas" w:cs="Consolas"/>
+          <w:color w:val="800000"/>
+          <w:sz w:val="19"/>
+          <w:szCs w:val="19"/>
+        </w:rPr>
+        <w:t>div</w:t>
+      </w:r>
+      <w:r>
+        <w:rPr>
+          <w:rFonts w:ascii="Consolas" w:hAnsi="Consolas" w:cs="Consolas"/>
+          <w:color w:val="0000FF"/>
+          <w:sz w:val="19"/>
+          <w:szCs w:val="19"/>
+        </w:rPr>
+        <w:t>&gt;</w:t>
+      </w:r>
+    </w:p>
+    <w:p>
+      <w:pPr>
+        <w:autoSpaceDE w:val="0"/>
+        <w:autoSpaceDN w:val="0"/>
+        <w:adjustRightInd w:val="0"/>
+        <w:spacing w:after="0" w:line="240" w:lineRule="auto"/>
+        <w:rPr>
+          <w:rFonts w:ascii="Consolas" w:hAnsi="Consolas" w:cs="Consolas"/>
+          <w:color w:val="000000"/>
+          <w:sz w:val="19"/>
+          <w:szCs w:val="19"/>
+        </w:rPr>
+      </w:pPr>
+      <w:r>
+        <w:rPr>
+          <w:rFonts w:ascii="Consolas" w:hAnsi="Consolas" w:cs="Consolas"/>
+          <w:color w:val="000000"/>
+          <w:sz w:val="19"/>
+          <w:szCs w:val="19"/>
+        </w:rPr>
+        <w:t xml:space="preserve">                </w:t>
+      </w:r>
+      <w:r>
+        <w:rPr>
+          <w:rFonts w:ascii="Consolas" w:hAnsi="Consolas" w:cs="Consolas"/>
+          <w:color w:val="0000FF"/>
+          <w:sz w:val="19"/>
+          <w:szCs w:val="19"/>
+        </w:rPr>
+        <w:t>&lt;</w:t>
+      </w:r>
+      <w:r>
+        <w:rPr>
+          <w:rFonts w:ascii="Consolas" w:hAnsi="Consolas" w:cs="Consolas"/>
+          <w:color w:val="800000"/>
+          <w:sz w:val="19"/>
+          <w:szCs w:val="19"/>
+        </w:rPr>
+        <w:t>input</w:t>
+      </w:r>
+      <w:r>
+        <w:rPr>
+          <w:rFonts w:ascii="Consolas" w:hAnsi="Consolas" w:cs="Consolas"/>
+          <w:color w:val="000000"/>
+          <w:sz w:val="19"/>
+          <w:szCs w:val="19"/>
+        </w:rPr>
+        <w:t xml:space="preserve"> </w:t>
+      </w:r>
+      <w:r>
+        <w:rPr>
+          <w:rFonts w:ascii="Consolas" w:hAnsi="Consolas" w:cs="Consolas"/>
+          <w:color w:val="FF0000"/>
+          <w:sz w:val="19"/>
+          <w:szCs w:val="19"/>
+        </w:rPr>
+        <w:t>type</w:t>
+      </w:r>
+      <w:r>
+        <w:rPr>
+          <w:rFonts w:ascii="Consolas" w:hAnsi="Consolas" w:cs="Consolas"/>
+          <w:color w:val="0000FF"/>
+          <w:sz w:val="19"/>
+          <w:szCs w:val="19"/>
+        </w:rPr>
+        <w:t>="radio"</w:t>
+      </w:r>
+      <w:r>
+        <w:rPr>
+          <w:rFonts w:ascii="Consolas" w:hAnsi="Consolas" w:cs="Consolas"/>
+          <w:color w:val="000000"/>
+          <w:sz w:val="19"/>
+          <w:szCs w:val="19"/>
+        </w:rPr>
+        <w:t xml:space="preserve"> </w:t>
+      </w:r>
+      <w:r>
+        <w:rPr>
+          <w:rFonts w:ascii="Consolas" w:hAnsi="Consolas" w:cs="Consolas"/>
+          <w:color w:val="FF0000"/>
+          <w:sz w:val="19"/>
+          <w:szCs w:val="19"/>
+        </w:rPr>
+        <w:t>name</w:t>
+      </w:r>
+      <w:r>
+        <w:rPr>
+          <w:rFonts w:ascii="Consolas" w:hAnsi="Consolas" w:cs="Consolas"/>
+          <w:color w:val="0000FF"/>
+          <w:sz w:val="19"/>
+          <w:szCs w:val="19"/>
+        </w:rPr>
+        <w:t>="Odg"</w:t>
+      </w:r>
+      <w:r>
+        <w:rPr>
+          <w:rFonts w:ascii="Consolas" w:hAnsi="Consolas" w:cs="Consolas"/>
+          <w:color w:val="000000"/>
+          <w:sz w:val="19"/>
+          <w:szCs w:val="19"/>
+        </w:rPr>
+        <w:t xml:space="preserve"> </w:t>
+      </w:r>
+      <w:r>
+        <w:rPr>
+          <w:rFonts w:ascii="Consolas" w:hAnsi="Consolas" w:cs="Consolas"/>
+          <w:color w:val="FF0000"/>
+          <w:sz w:val="19"/>
+          <w:szCs w:val="19"/>
+        </w:rPr>
+        <w:t>id</w:t>
+      </w:r>
+      <w:r>
+        <w:rPr>
+          <w:rFonts w:ascii="Consolas" w:hAnsi="Consolas" w:cs="Consolas"/>
+          <w:color w:val="0000FF"/>
+          <w:sz w:val="19"/>
+          <w:szCs w:val="19"/>
+        </w:rPr>
+        <w:t>="id_Odg1"</w:t>
+      </w:r>
+      <w:r>
+        <w:rPr>
+          <w:rFonts w:ascii="Consolas" w:hAnsi="Consolas" w:cs="Consolas"/>
+          <w:color w:val="000000"/>
+          <w:sz w:val="19"/>
+          <w:szCs w:val="19"/>
+        </w:rPr>
+        <w:t xml:space="preserve"> </w:t>
+      </w:r>
+      <w:r>
+        <w:rPr>
+          <w:rFonts w:ascii="Consolas" w:hAnsi="Consolas" w:cs="Consolas"/>
+          <w:color w:val="FF0000"/>
+          <w:sz w:val="19"/>
+          <w:szCs w:val="19"/>
+        </w:rPr>
+        <w:t>value</w:t>
+      </w:r>
+      <w:r>
+        <w:rPr>
+          <w:rFonts w:ascii="Consolas" w:hAnsi="Consolas" w:cs="Consolas"/>
+          <w:color w:val="0000FF"/>
+          <w:sz w:val="19"/>
+          <w:szCs w:val="19"/>
+        </w:rPr>
+        <w:t>="</w:t>
+      </w:r>
+      <w:r>
+        <w:rPr>
+          <w:rFonts w:ascii="Consolas" w:hAnsi="Consolas" w:cs="Consolas"/>
+          <w:b/>
+          <w:bCs/>
+          <w:color w:val="000000"/>
+          <w:sz w:val="19"/>
+          <w:szCs w:val="19"/>
+        </w:rPr>
+        <w:t>{{</w:t>
+      </w:r>
+      <w:r>
+        <w:rPr>
+          <w:rFonts w:ascii="Consolas" w:hAnsi="Consolas" w:cs="Consolas"/>
+          <w:color w:val="800080"/>
+          <w:sz w:val="19"/>
+          <w:szCs w:val="19"/>
+        </w:rPr>
+        <w:t>p.Odg1</w:t>
+      </w:r>
+      <w:r>
+        <w:rPr>
+          <w:rFonts w:ascii="Consolas" w:hAnsi="Consolas" w:cs="Consolas"/>
+          <w:b/>
+          <w:bCs/>
+          <w:color w:val="000000"/>
+          <w:sz w:val="19"/>
+          <w:szCs w:val="19"/>
+        </w:rPr>
+        <w:t>}}</w:t>
+      </w:r>
+      <w:r>
+        <w:rPr>
+          <w:rFonts w:ascii="Consolas" w:hAnsi="Consolas" w:cs="Consolas"/>
+          <w:color w:val="0000FF"/>
+          <w:sz w:val="19"/>
+          <w:szCs w:val="19"/>
+        </w:rPr>
+        <w:t>"</w:t>
+      </w:r>
+      <w:r>
+        <w:rPr>
+          <w:rFonts w:ascii="Consolas" w:hAnsi="Consolas" w:cs="Consolas"/>
+          <w:color w:val="000000"/>
+          <w:sz w:val="19"/>
+          <w:szCs w:val="19"/>
+        </w:rPr>
+        <w:t xml:space="preserve"> </w:t>
+      </w:r>
+      <w:r>
+        <w:rPr>
+          <w:rFonts w:ascii="Consolas" w:hAnsi="Consolas" w:cs="Consolas"/>
+          <w:color w:val="FF0000"/>
+          <w:sz w:val="19"/>
+          <w:szCs w:val="19"/>
+        </w:rPr>
+        <w:t>ng-model</w:t>
+      </w:r>
+      <w:r>
+        <w:rPr>
+          <w:rFonts w:ascii="Consolas" w:hAnsi="Consolas" w:cs="Consolas"/>
+          <w:color w:val="0000FF"/>
+          <w:sz w:val="19"/>
+          <w:szCs w:val="19"/>
+        </w:rPr>
+        <w:t>="</w:t>
+      </w:r>
+      <w:r>
+        <w:rPr>
+          <w:rFonts w:ascii="Consolas" w:hAnsi="Consolas" w:cs="Consolas"/>
+          <w:color w:val="800080"/>
+          <w:sz w:val="19"/>
+          <w:szCs w:val="19"/>
+        </w:rPr>
+        <w:t>mojaVrijednost</w:t>
+      </w:r>
+      <w:r>
+        <w:rPr>
+          <w:rFonts w:ascii="Consolas" w:hAnsi="Consolas" w:cs="Consolas"/>
+          <w:color w:val="0000FF"/>
+          <w:sz w:val="19"/>
+          <w:szCs w:val="19"/>
+        </w:rPr>
+        <w:t>"</w:t>
+      </w:r>
+      <w:r>
+        <w:rPr>
+          <w:rFonts w:ascii="Consolas" w:hAnsi="Consolas" w:cs="Consolas"/>
+          <w:color w:val="000000"/>
+          <w:sz w:val="19"/>
+          <w:szCs w:val="19"/>
+        </w:rPr>
+        <w:t xml:space="preserve"> </w:t>
+      </w:r>
+      <w:r>
+        <w:rPr>
+          <w:rFonts w:ascii="Consolas" w:hAnsi="Consolas" w:cs="Consolas"/>
+          <w:color w:val="0000FF"/>
+          <w:sz w:val="19"/>
+          <w:szCs w:val="19"/>
+        </w:rPr>
+        <w:t>/&gt;</w:t>
+      </w:r>
+    </w:p>
+    <w:p>
+      <w:pPr>
+        <w:autoSpaceDE w:val="0"/>
+        <w:autoSpaceDN w:val="0"/>
+        <w:adjustRightInd w:val="0"/>
+        <w:spacing w:after="0" w:line="240" w:lineRule="auto"/>
+        <w:rPr>
+          <w:rFonts w:ascii="Consolas" w:hAnsi="Consolas" w:cs="Consolas"/>
+          <w:color w:val="000000"/>
+          <w:sz w:val="19"/>
+          <w:szCs w:val="19"/>
+        </w:rPr>
+      </w:pPr>
+      <w:r>
+        <w:rPr>
+          <w:rFonts w:ascii="Consolas" w:hAnsi="Consolas" w:cs="Consolas"/>
+          <w:color w:val="000000"/>
+          <w:sz w:val="19"/>
+          <w:szCs w:val="19"/>
+        </w:rPr>
+        <w:t xml:space="preserve">                </w:t>
+      </w:r>
+      <w:r>
+        <w:rPr>
+          <w:rFonts w:ascii="Consolas" w:hAnsi="Consolas" w:cs="Consolas"/>
+          <w:color w:val="0000FF"/>
+          <w:sz w:val="19"/>
+          <w:szCs w:val="19"/>
+        </w:rPr>
+        <w:t>&lt;</w:t>
+      </w:r>
+      <w:r>
+        <w:rPr>
+          <w:rFonts w:ascii="Consolas" w:hAnsi="Consolas" w:cs="Consolas"/>
+          <w:color w:val="800000"/>
+          <w:sz w:val="19"/>
+          <w:szCs w:val="19"/>
+        </w:rPr>
+        <w:t>label</w:t>
+      </w:r>
+      <w:r>
+        <w:rPr>
+          <w:rFonts w:ascii="Consolas" w:hAnsi="Consolas" w:cs="Consolas"/>
+          <w:color w:val="000000"/>
+          <w:sz w:val="19"/>
+          <w:szCs w:val="19"/>
+        </w:rPr>
+        <w:t xml:space="preserve"> </w:t>
+      </w:r>
+      <w:r>
+        <w:rPr>
+          <w:rFonts w:ascii="Consolas" w:hAnsi="Consolas" w:cs="Consolas"/>
+          <w:color w:val="FF0000"/>
+          <w:sz w:val="19"/>
+          <w:szCs w:val="19"/>
+        </w:rPr>
+        <w:t>for</w:t>
+      </w:r>
+      <w:r>
+        <w:rPr>
+          <w:rFonts w:ascii="Consolas" w:hAnsi="Consolas" w:cs="Consolas"/>
+          <w:color w:val="0000FF"/>
+          <w:sz w:val="19"/>
+          <w:szCs w:val="19"/>
+        </w:rPr>
+        <w:t>="id_Odg1"&gt;</w:t>
+      </w:r>
+      <w:r>
+        <w:rPr>
+          <w:rFonts w:ascii="Consolas" w:hAnsi="Consolas" w:cs="Consolas"/>
+          <w:b/>
+          <w:bCs/>
+          <w:color w:val="000000"/>
+          <w:sz w:val="19"/>
+          <w:szCs w:val="19"/>
+        </w:rPr>
+        <w:t>{{</w:t>
+      </w:r>
+      <w:r>
+        <w:rPr>
+          <w:rFonts w:ascii="Consolas" w:hAnsi="Consolas" w:cs="Consolas"/>
+          <w:color w:val="800080"/>
+          <w:sz w:val="19"/>
+          <w:szCs w:val="19"/>
+        </w:rPr>
+        <w:t>p.Odg1</w:t>
+      </w:r>
+      <w:r>
+        <w:rPr>
+          <w:rFonts w:ascii="Consolas" w:hAnsi="Consolas" w:cs="Consolas"/>
+          <w:b/>
+          <w:bCs/>
+          <w:color w:val="000000"/>
+          <w:sz w:val="19"/>
+          <w:szCs w:val="19"/>
+        </w:rPr>
+        <w:t>}}</w:t>
+      </w:r>
+      <w:r>
+        <w:rPr>
+          <w:rFonts w:ascii="Consolas" w:hAnsi="Consolas" w:cs="Consolas"/>
+          <w:color w:val="000000"/>
+          <w:sz w:val="19"/>
+          <w:szCs w:val="19"/>
+        </w:rPr>
+        <w:t xml:space="preserve"> </w:t>
+      </w:r>
+      <w:r>
+        <w:rPr>
+          <w:rFonts w:ascii="Consolas" w:hAnsi="Consolas" w:cs="Consolas"/>
+          <w:color w:val="0000FF"/>
+          <w:sz w:val="19"/>
+          <w:szCs w:val="19"/>
+        </w:rPr>
+        <w:t>&lt;/</w:t>
+      </w:r>
+      <w:r>
+        <w:rPr>
+          <w:rFonts w:ascii="Consolas" w:hAnsi="Consolas" w:cs="Consolas"/>
+          <w:color w:val="800000"/>
+          <w:sz w:val="19"/>
+          <w:szCs w:val="19"/>
+        </w:rPr>
+        <w:t>label</w:t>
+      </w:r>
+      <w:r>
+        <w:rPr>
+          <w:rFonts w:ascii="Consolas" w:hAnsi="Consolas" w:cs="Consolas"/>
+          <w:color w:val="0000FF"/>
+          <w:sz w:val="19"/>
+          <w:szCs w:val="19"/>
+        </w:rPr>
+        <w:t>&gt;</w:t>
+      </w:r>
+    </w:p>
+    <w:p>
+      <w:pPr>
+        <w:autoSpaceDE w:val="0"/>
+        <w:autoSpaceDN w:val="0"/>
+        <w:adjustRightInd w:val="0"/>
+        <w:spacing w:after="0" w:line="240" w:lineRule="auto"/>
+        <w:rPr>
+          <w:rFonts w:ascii="Consolas" w:hAnsi="Consolas" w:cs="Consolas"/>
+          <w:color w:val="000000"/>
+          <w:sz w:val="19"/>
+          <w:szCs w:val="19"/>
+        </w:rPr>
+      </w:pPr>
+      <w:r>
+        <w:rPr>
+          <w:rFonts w:ascii="Consolas" w:hAnsi="Consolas" w:cs="Consolas"/>
+          <w:color w:val="000000"/>
+          <w:sz w:val="19"/>
+          <w:szCs w:val="19"/>
+        </w:rPr>
+        <w:t xml:space="preserve">            </w:t>
+      </w:r>
+      <w:r>
+        <w:rPr>
+          <w:rFonts w:ascii="Consolas" w:hAnsi="Consolas" w:cs="Consolas"/>
+          <w:color w:val="0000FF"/>
+          <w:sz w:val="19"/>
+          <w:szCs w:val="19"/>
+        </w:rPr>
+        <w:t>&lt;/</w:t>
+      </w:r>
+      <w:r>
+        <w:rPr>
+          <w:rFonts w:ascii="Consolas" w:hAnsi="Consolas" w:cs="Consolas"/>
+          <w:color w:val="800000"/>
+          <w:sz w:val="19"/>
+          <w:szCs w:val="19"/>
+        </w:rPr>
+        <w:t>div</w:t>
+      </w:r>
+      <w:r>
+        <w:rPr>
+          <w:rFonts w:ascii="Consolas" w:hAnsi="Consolas" w:cs="Consolas"/>
+          <w:color w:val="0000FF"/>
+          <w:sz w:val="19"/>
+          <w:szCs w:val="19"/>
+        </w:rPr>
+        <w:t>&gt;</w:t>
+      </w:r>
+    </w:p>
+    <w:p>
+      <w:pPr>
+        <w:autoSpaceDE w:val="0"/>
+        <w:autoSpaceDN w:val="0"/>
+        <w:adjustRightInd w:val="0"/>
+        <w:spacing w:after="0" w:line="240" w:lineRule="auto"/>
+        <w:rPr>
+          <w:rFonts w:ascii="Consolas" w:hAnsi="Consolas" w:cs="Consolas"/>
+          <w:color w:val="000000"/>
+          <w:sz w:val="19"/>
+          <w:szCs w:val="19"/>
+        </w:rPr>
+      </w:pPr>
+    </w:p>
+    <w:p>
+      <w:pPr>
+        <w:autoSpaceDE w:val="0"/>
+        <w:autoSpaceDN w:val="0"/>
+        <w:adjustRightInd w:val="0"/>
+        <w:spacing w:after="0" w:line="240" w:lineRule="auto"/>
+        <w:rPr>
+          <w:rFonts w:ascii="Consolas" w:hAnsi="Consolas" w:cs="Consolas"/>
+          <w:color w:val="000000"/>
+          <w:sz w:val="19"/>
+          <w:szCs w:val="19"/>
+        </w:rPr>
+      </w:pPr>
+      <w:r>
+        <w:rPr>
+          <w:rFonts w:ascii="Consolas" w:hAnsi="Consolas" w:cs="Consolas"/>
+          <w:color w:val="000000"/>
+          <w:sz w:val="19"/>
+          <w:szCs w:val="19"/>
+        </w:rPr>
+        <w:t xml:space="preserve">            </w:t>
+      </w:r>
+      <w:r>
+        <w:rPr>
+          <w:rFonts w:ascii="Consolas" w:hAnsi="Consolas" w:cs="Consolas"/>
+          <w:color w:val="0000FF"/>
+          <w:sz w:val="19"/>
+          <w:szCs w:val="19"/>
+        </w:rPr>
+        <w:t>&lt;</w:t>
+      </w:r>
+      <w:r>
+        <w:rPr>
+          <w:rFonts w:ascii="Consolas" w:hAnsi="Consolas" w:cs="Consolas"/>
+          <w:color w:val="800000"/>
+          <w:sz w:val="19"/>
+          <w:szCs w:val="19"/>
+        </w:rPr>
+        <w:t>div</w:t>
+      </w:r>
+      <w:r>
+        <w:rPr>
+          <w:rFonts w:ascii="Consolas" w:hAnsi="Consolas" w:cs="Consolas"/>
+          <w:color w:val="0000FF"/>
+          <w:sz w:val="19"/>
+          <w:szCs w:val="19"/>
+        </w:rPr>
+        <w:t>&gt;</w:t>
+      </w:r>
+    </w:p>
+    <w:p>
+      <w:pPr>
+        <w:autoSpaceDE w:val="0"/>
+        <w:autoSpaceDN w:val="0"/>
+        <w:adjustRightInd w:val="0"/>
+        <w:spacing w:after="0" w:line="240" w:lineRule="auto"/>
+        <w:rPr>
+          <w:rFonts w:ascii="Consolas" w:hAnsi="Consolas" w:cs="Consolas"/>
+          <w:color w:val="000000"/>
+          <w:sz w:val="19"/>
+          <w:szCs w:val="19"/>
+        </w:rPr>
+      </w:pPr>
+      <w:r>
+        <w:rPr>
+          <w:rFonts w:ascii="Consolas" w:hAnsi="Consolas" w:cs="Consolas"/>
+          <w:color w:val="000000"/>
+          <w:sz w:val="19"/>
+          <w:szCs w:val="19"/>
+        </w:rPr>
+        <w:t xml:space="preserve">                </w:t>
+      </w:r>
+      <w:r>
+        <w:rPr>
+          <w:rFonts w:ascii="Consolas" w:hAnsi="Consolas" w:cs="Consolas"/>
+          <w:color w:val="0000FF"/>
+          <w:sz w:val="19"/>
+          <w:szCs w:val="19"/>
+        </w:rPr>
+        <w:t>&lt;</w:t>
+      </w:r>
+      <w:r>
+        <w:rPr>
+          <w:rFonts w:ascii="Consolas" w:hAnsi="Consolas" w:cs="Consolas"/>
+          <w:color w:val="800000"/>
+          <w:sz w:val="19"/>
+          <w:szCs w:val="19"/>
+        </w:rPr>
+        <w:t>input</w:t>
+      </w:r>
+      <w:r>
+        <w:rPr>
+          <w:rFonts w:ascii="Consolas" w:hAnsi="Consolas" w:cs="Consolas"/>
+          <w:color w:val="000000"/>
+          <w:sz w:val="19"/>
+          <w:szCs w:val="19"/>
+        </w:rPr>
+        <w:t xml:space="preserve"> </w:t>
+      </w:r>
+      <w:r>
+        <w:rPr>
+          <w:rFonts w:ascii="Consolas" w:hAnsi="Consolas" w:cs="Consolas"/>
+          <w:color w:val="FF0000"/>
+          <w:sz w:val="19"/>
+          <w:szCs w:val="19"/>
+        </w:rPr>
+        <w:t>type</w:t>
+      </w:r>
+      <w:r>
+        <w:rPr>
+          <w:rFonts w:ascii="Consolas" w:hAnsi="Consolas" w:cs="Consolas"/>
+          <w:color w:val="0000FF"/>
+          <w:sz w:val="19"/>
+          <w:szCs w:val="19"/>
+        </w:rPr>
+        <w:t>="radio"</w:t>
+      </w:r>
+      <w:r>
+        <w:rPr>
+          <w:rFonts w:ascii="Consolas" w:hAnsi="Consolas" w:cs="Consolas"/>
+          <w:color w:val="000000"/>
+          <w:sz w:val="19"/>
+          <w:szCs w:val="19"/>
+        </w:rPr>
+        <w:t xml:space="preserve"> </w:t>
+      </w:r>
+      <w:r>
+        <w:rPr>
+          <w:rFonts w:ascii="Consolas" w:hAnsi="Consolas" w:cs="Consolas"/>
+          <w:color w:val="FF0000"/>
+          <w:sz w:val="19"/>
+          <w:szCs w:val="19"/>
+        </w:rPr>
+        <w:t>name</w:t>
+      </w:r>
+      <w:r>
+        <w:rPr>
+          <w:rFonts w:ascii="Consolas" w:hAnsi="Consolas" w:cs="Consolas"/>
+          <w:color w:val="0000FF"/>
+          <w:sz w:val="19"/>
+          <w:szCs w:val="19"/>
+        </w:rPr>
+        <w:t>="Odg"</w:t>
+      </w:r>
+      <w:r>
+        <w:rPr>
+          <w:rFonts w:ascii="Consolas" w:hAnsi="Consolas" w:cs="Consolas"/>
+          <w:color w:val="000000"/>
+          <w:sz w:val="19"/>
+          <w:szCs w:val="19"/>
+        </w:rPr>
+        <w:t xml:space="preserve"> </w:t>
+      </w:r>
+      <w:r>
+        <w:rPr>
+          <w:rFonts w:ascii="Consolas" w:hAnsi="Consolas" w:cs="Consolas"/>
+          <w:color w:val="FF0000"/>
+          <w:sz w:val="19"/>
+          <w:szCs w:val="19"/>
+        </w:rPr>
+        <w:t>id</w:t>
+      </w:r>
+      <w:r>
+        <w:rPr>
+          <w:rFonts w:ascii="Consolas" w:hAnsi="Consolas" w:cs="Consolas"/>
+          <w:color w:val="0000FF"/>
+          <w:sz w:val="19"/>
+          <w:szCs w:val="19"/>
+        </w:rPr>
+        <w:t>="id_Odg2"</w:t>
+      </w:r>
+      <w:r>
+        <w:rPr>
+          <w:rFonts w:ascii="Consolas" w:hAnsi="Consolas" w:cs="Consolas"/>
+          <w:color w:val="000000"/>
+          <w:sz w:val="19"/>
+          <w:szCs w:val="19"/>
+        </w:rPr>
+        <w:t xml:space="preserve"> </w:t>
+      </w:r>
+      <w:r>
+        <w:rPr>
+          <w:rFonts w:ascii="Consolas" w:hAnsi="Consolas" w:cs="Consolas"/>
+          <w:color w:val="FF0000"/>
+          <w:sz w:val="19"/>
+          <w:szCs w:val="19"/>
+        </w:rPr>
+        <w:t>value</w:t>
+      </w:r>
+      <w:r>
+        <w:rPr>
+          <w:rFonts w:ascii="Consolas" w:hAnsi="Consolas" w:cs="Consolas"/>
+          <w:color w:val="0000FF"/>
+          <w:sz w:val="19"/>
+          <w:szCs w:val="19"/>
+        </w:rPr>
+        <w:t>="</w:t>
+      </w:r>
+      <w:r>
+        <w:rPr>
+          <w:rFonts w:ascii="Consolas" w:hAnsi="Consolas" w:cs="Consolas"/>
+          <w:b/>
+          <w:bCs/>
+          <w:color w:val="000000"/>
+          <w:sz w:val="19"/>
+          <w:szCs w:val="19"/>
+        </w:rPr>
+        <w:t>{{</w:t>
+      </w:r>
+      <w:r>
+        <w:rPr>
+          <w:rFonts w:ascii="Consolas" w:hAnsi="Consolas" w:cs="Consolas"/>
+          <w:color w:val="800080"/>
+          <w:sz w:val="19"/>
+          <w:szCs w:val="19"/>
+        </w:rPr>
+        <w:t>p.Odg2</w:t>
+      </w:r>
+      <w:r>
+        <w:rPr>
+          <w:rFonts w:ascii="Consolas" w:hAnsi="Consolas" w:cs="Consolas"/>
+          <w:b/>
+          <w:bCs/>
+          <w:color w:val="000000"/>
+          <w:sz w:val="19"/>
+          <w:szCs w:val="19"/>
+        </w:rPr>
+        <w:t>}}</w:t>
+      </w:r>
+      <w:r>
+        <w:rPr>
+          <w:rFonts w:ascii="Consolas" w:hAnsi="Consolas" w:cs="Consolas"/>
+          <w:color w:val="0000FF"/>
+          <w:sz w:val="19"/>
+          <w:szCs w:val="19"/>
+        </w:rPr>
+        <w:t>"</w:t>
+      </w:r>
+      <w:r>
+        <w:rPr>
+          <w:rFonts w:ascii="Consolas" w:hAnsi="Consolas" w:cs="Consolas"/>
+          <w:color w:val="000000"/>
+          <w:sz w:val="19"/>
+          <w:szCs w:val="19"/>
+        </w:rPr>
+        <w:t xml:space="preserve"> </w:t>
+      </w:r>
+      <w:r>
+        <w:rPr>
+          <w:rFonts w:ascii="Consolas" w:hAnsi="Consolas" w:cs="Consolas"/>
+          <w:color w:val="FF0000"/>
+          <w:sz w:val="19"/>
+          <w:szCs w:val="19"/>
+        </w:rPr>
+        <w:t>ng-model</w:t>
+      </w:r>
+      <w:r>
+        <w:rPr>
+          <w:rFonts w:ascii="Consolas" w:hAnsi="Consolas" w:cs="Consolas"/>
+          <w:color w:val="0000FF"/>
+          <w:sz w:val="19"/>
+          <w:szCs w:val="19"/>
+        </w:rPr>
+        <w:t>="</w:t>
+      </w:r>
+      <w:r>
+        <w:rPr>
+          <w:rFonts w:ascii="Consolas" w:hAnsi="Consolas" w:cs="Consolas"/>
+          <w:color w:val="800080"/>
+          <w:sz w:val="19"/>
+          <w:szCs w:val="19"/>
+        </w:rPr>
+        <w:t>mojaVrijednost</w:t>
+      </w:r>
+      <w:r>
+        <w:rPr>
+          <w:rFonts w:ascii="Consolas" w:hAnsi="Consolas" w:cs="Consolas"/>
+          <w:color w:val="0000FF"/>
+          <w:sz w:val="19"/>
+          <w:szCs w:val="19"/>
+        </w:rPr>
+        <w:t>"/&gt;</w:t>
+      </w:r>
+      <w:r>
+        <w:rPr>
+          <w:rFonts w:ascii="Consolas" w:hAnsi="Consolas" w:cs="Consolas"/>
+          <w:color w:val="006400"/>
+          <w:sz w:val="19"/>
+          <w:szCs w:val="19"/>
+        </w:rPr>
+        <w:t>&lt;!--ng-model--&gt;</w:t>
+      </w:r>
+    </w:p>
+    <w:p>
+      <w:pPr>
+        <w:autoSpaceDE w:val="0"/>
+        <w:autoSpaceDN w:val="0"/>
+        <w:adjustRightInd w:val="0"/>
+        <w:spacing w:after="0" w:line="240" w:lineRule="auto"/>
+        <w:rPr>
+          <w:rFonts w:ascii="Consolas" w:hAnsi="Consolas" w:cs="Consolas"/>
+          <w:color w:val="000000"/>
+          <w:sz w:val="19"/>
+          <w:szCs w:val="19"/>
+        </w:rPr>
+      </w:pPr>
+      <w:r>
+        <w:rPr>
+          <w:rFonts w:ascii="Consolas" w:hAnsi="Consolas" w:cs="Consolas"/>
+          <w:color w:val="000000"/>
+          <w:sz w:val="19"/>
+          <w:szCs w:val="19"/>
+        </w:rPr>
+        <w:t xml:space="preserve">                </w:t>
+      </w:r>
+      <w:r>
+        <w:rPr>
+          <w:rFonts w:ascii="Consolas" w:hAnsi="Consolas" w:cs="Consolas"/>
+          <w:color w:val="0000FF"/>
+          <w:sz w:val="19"/>
+          <w:szCs w:val="19"/>
+        </w:rPr>
+        <w:t>&lt;</w:t>
+      </w:r>
+      <w:r>
+        <w:rPr>
+          <w:rFonts w:ascii="Consolas" w:hAnsi="Consolas" w:cs="Consolas"/>
+          <w:color w:val="800000"/>
+          <w:sz w:val="19"/>
+          <w:szCs w:val="19"/>
+        </w:rPr>
+        <w:t>label</w:t>
+      </w:r>
+      <w:r>
+        <w:rPr>
+          <w:rFonts w:ascii="Consolas" w:hAnsi="Consolas" w:cs="Consolas"/>
+          <w:color w:val="000000"/>
+          <w:sz w:val="19"/>
+          <w:szCs w:val="19"/>
+        </w:rPr>
+        <w:t xml:space="preserve"> </w:t>
+      </w:r>
+      <w:r>
+        <w:rPr>
+          <w:rFonts w:ascii="Consolas" w:hAnsi="Consolas" w:cs="Consolas"/>
+          <w:color w:val="FF0000"/>
+          <w:sz w:val="19"/>
+          <w:szCs w:val="19"/>
+        </w:rPr>
+        <w:t>for</w:t>
+      </w:r>
+      <w:r>
+        <w:rPr>
+          <w:rFonts w:ascii="Consolas" w:hAnsi="Consolas" w:cs="Consolas"/>
+          <w:color w:val="0000FF"/>
+          <w:sz w:val="19"/>
+          <w:szCs w:val="19"/>
+        </w:rPr>
+        <w:t>="id_Odg2"&gt;</w:t>
+      </w:r>
+      <w:r>
+        <w:rPr>
+          <w:rFonts w:ascii="Consolas" w:hAnsi="Consolas" w:cs="Consolas"/>
+          <w:b/>
+          <w:bCs/>
+          <w:color w:val="000000"/>
+          <w:sz w:val="19"/>
+          <w:szCs w:val="19"/>
+        </w:rPr>
+        <w:t>{{</w:t>
+      </w:r>
+      <w:r>
+        <w:rPr>
+          <w:rFonts w:ascii="Consolas" w:hAnsi="Consolas" w:cs="Consolas"/>
+          <w:color w:val="800080"/>
+          <w:sz w:val="19"/>
+          <w:szCs w:val="19"/>
+        </w:rPr>
+        <w:t>p.Odg2</w:t>
+      </w:r>
+      <w:r>
+        <w:rPr>
+          <w:rFonts w:ascii="Consolas" w:hAnsi="Consolas" w:cs="Consolas"/>
+          <w:b/>
+          <w:bCs/>
+          <w:color w:val="000000"/>
+          <w:sz w:val="19"/>
+          <w:szCs w:val="19"/>
+        </w:rPr>
+        <w:t>}}</w:t>
+      </w:r>
+      <w:r>
+        <w:rPr>
+          <w:rFonts w:ascii="Consolas" w:hAnsi="Consolas" w:cs="Consolas"/>
+          <w:color w:val="000000"/>
+          <w:sz w:val="19"/>
+          <w:szCs w:val="19"/>
+        </w:rPr>
+        <w:t xml:space="preserve"> </w:t>
+      </w:r>
+      <w:r>
+        <w:rPr>
+          <w:rFonts w:ascii="Consolas" w:hAnsi="Consolas" w:cs="Consolas"/>
+          <w:color w:val="0000FF"/>
+          <w:sz w:val="19"/>
+          <w:szCs w:val="19"/>
+        </w:rPr>
+        <w:t>&lt;/</w:t>
+      </w:r>
+      <w:r>
+        <w:rPr>
+          <w:rFonts w:ascii="Consolas" w:hAnsi="Consolas" w:cs="Consolas"/>
+          <w:color w:val="800000"/>
+          <w:sz w:val="19"/>
+          <w:szCs w:val="19"/>
+        </w:rPr>
+        <w:t>label</w:t>
+      </w:r>
+      <w:r>
+        <w:rPr>
+          <w:rFonts w:ascii="Consolas" w:hAnsi="Consolas" w:cs="Consolas"/>
+          <w:color w:val="0000FF"/>
+          <w:sz w:val="19"/>
+          <w:szCs w:val="19"/>
+        </w:rPr>
+        <w:t>&gt;</w:t>
+      </w:r>
+    </w:p>
+    <w:p>
+      <w:pPr>
+        <w:autoSpaceDE w:val="0"/>
+        <w:autoSpaceDN w:val="0"/>
+        <w:adjustRightInd w:val="0"/>
+        <w:spacing w:after="0" w:line="240" w:lineRule="auto"/>
+        <w:rPr>
+          <w:rFonts w:ascii="Consolas" w:hAnsi="Consolas" w:cs="Consolas"/>
+          <w:color w:val="000000"/>
+          <w:sz w:val="19"/>
+          <w:szCs w:val="19"/>
+        </w:rPr>
+      </w:pPr>
+      <w:r>
+        <w:rPr>
+          <w:rFonts w:ascii="Consolas" w:hAnsi="Consolas" w:cs="Consolas"/>
+          <w:color w:val="000000"/>
+          <w:sz w:val="19"/>
+          <w:szCs w:val="19"/>
+        </w:rPr>
+        <w:t xml:space="preserve">            </w:t>
+      </w:r>
+      <w:r>
+        <w:rPr>
+          <w:rFonts w:ascii="Consolas" w:hAnsi="Consolas" w:cs="Consolas"/>
+          <w:color w:val="0000FF"/>
+          <w:sz w:val="19"/>
+          <w:szCs w:val="19"/>
+        </w:rPr>
+        <w:t>&lt;/</w:t>
+      </w:r>
+      <w:r>
+        <w:rPr>
+          <w:rFonts w:ascii="Consolas" w:hAnsi="Consolas" w:cs="Consolas"/>
+          <w:color w:val="800000"/>
+          <w:sz w:val="19"/>
+          <w:szCs w:val="19"/>
+        </w:rPr>
+        <w:t>div</w:t>
+      </w:r>
+      <w:r>
+        <w:rPr>
+          <w:rFonts w:ascii="Consolas" w:hAnsi="Consolas" w:cs="Consolas"/>
+          <w:color w:val="0000FF"/>
+          <w:sz w:val="19"/>
+          <w:szCs w:val="19"/>
+        </w:rPr>
+        <w:t>&gt;</w:t>
+      </w:r>
+    </w:p>
+    <w:p>
+      <w:pPr>
+        <w:autoSpaceDE w:val="0"/>
+        <w:autoSpaceDN w:val="0"/>
+        <w:adjustRightInd w:val="0"/>
+        <w:spacing w:after="0" w:line="240" w:lineRule="auto"/>
+        <w:rPr>
+          <w:rFonts w:ascii="Consolas" w:hAnsi="Consolas" w:cs="Consolas"/>
+          <w:color w:val="000000"/>
+          <w:sz w:val="19"/>
+          <w:szCs w:val="19"/>
+        </w:rPr>
+      </w:pPr>
+    </w:p>
+    <w:p>
+      <w:pPr>
+        <w:autoSpaceDE w:val="0"/>
+        <w:autoSpaceDN w:val="0"/>
+        <w:adjustRightInd w:val="0"/>
+        <w:spacing w:after="0" w:line="240" w:lineRule="auto"/>
+        <w:rPr>
+          <w:rFonts w:ascii="Consolas" w:hAnsi="Consolas" w:cs="Consolas"/>
+          <w:color w:val="000000"/>
+          <w:sz w:val="19"/>
+          <w:szCs w:val="19"/>
+        </w:rPr>
+      </w:pPr>
+      <w:r>
+        <w:rPr>
+          <w:rFonts w:ascii="Consolas" w:hAnsi="Consolas" w:cs="Consolas"/>
+          <w:color w:val="000000"/>
+          <w:sz w:val="19"/>
+          <w:szCs w:val="19"/>
+        </w:rPr>
+        <w:t xml:space="preserve">            </w:t>
+      </w:r>
+      <w:r>
+        <w:rPr>
+          <w:rFonts w:ascii="Consolas" w:hAnsi="Consolas" w:cs="Consolas"/>
+          <w:color w:val="0000FF"/>
+          <w:sz w:val="19"/>
+          <w:szCs w:val="19"/>
+        </w:rPr>
+        <w:t>&lt;</w:t>
+      </w:r>
+      <w:r>
+        <w:rPr>
+          <w:rFonts w:ascii="Consolas" w:hAnsi="Consolas" w:cs="Consolas"/>
+          <w:color w:val="800000"/>
+          <w:sz w:val="19"/>
+          <w:szCs w:val="19"/>
+        </w:rPr>
+        <w:t>div</w:t>
+      </w:r>
+      <w:r>
+        <w:rPr>
+          <w:rFonts w:ascii="Consolas" w:hAnsi="Consolas" w:cs="Consolas"/>
+          <w:color w:val="0000FF"/>
+          <w:sz w:val="19"/>
+          <w:szCs w:val="19"/>
+        </w:rPr>
+        <w:t>&gt;</w:t>
+      </w:r>
+    </w:p>
+    <w:p>
+      <w:pPr>
+        <w:autoSpaceDE w:val="0"/>
+        <w:autoSpaceDN w:val="0"/>
+        <w:adjustRightInd w:val="0"/>
+        <w:spacing w:after="0" w:line="240" w:lineRule="auto"/>
+        <w:rPr>
+          <w:rFonts w:ascii="Consolas" w:hAnsi="Consolas" w:cs="Consolas"/>
+          <w:color w:val="000000"/>
+          <w:sz w:val="19"/>
+          <w:szCs w:val="19"/>
+        </w:rPr>
+      </w:pPr>
+      <w:r>
+        <w:rPr>
+          <w:rFonts w:ascii="Consolas" w:hAnsi="Consolas" w:cs="Consolas"/>
+          <w:color w:val="000000"/>
+          <w:sz w:val="19"/>
+          <w:szCs w:val="19"/>
+        </w:rPr>
+        <w:t xml:space="preserve">                </w:t>
+      </w:r>
+      <w:r>
+        <w:rPr>
+          <w:rFonts w:ascii="Consolas" w:hAnsi="Consolas" w:cs="Consolas"/>
+          <w:color w:val="0000FF"/>
+          <w:sz w:val="19"/>
+          <w:szCs w:val="19"/>
+        </w:rPr>
+        <w:t>&lt;</w:t>
+      </w:r>
+      <w:r>
+        <w:rPr>
+          <w:rFonts w:ascii="Consolas" w:hAnsi="Consolas" w:cs="Consolas"/>
+          <w:color w:val="800000"/>
+          <w:sz w:val="19"/>
+          <w:szCs w:val="19"/>
+        </w:rPr>
+        <w:t>input</w:t>
+      </w:r>
+      <w:r>
+        <w:rPr>
+          <w:rFonts w:ascii="Consolas" w:hAnsi="Consolas" w:cs="Consolas"/>
+          <w:color w:val="000000"/>
+          <w:sz w:val="19"/>
+          <w:szCs w:val="19"/>
+        </w:rPr>
+        <w:t xml:space="preserve"> </w:t>
+      </w:r>
+      <w:r>
+        <w:rPr>
+          <w:rFonts w:ascii="Consolas" w:hAnsi="Consolas" w:cs="Consolas"/>
+          <w:color w:val="FF0000"/>
+          <w:sz w:val="19"/>
+          <w:szCs w:val="19"/>
+        </w:rPr>
+        <w:t>type</w:t>
+      </w:r>
+      <w:r>
+        <w:rPr>
+          <w:rFonts w:ascii="Consolas" w:hAnsi="Consolas" w:cs="Consolas"/>
+          <w:color w:val="0000FF"/>
+          <w:sz w:val="19"/>
+          <w:szCs w:val="19"/>
+        </w:rPr>
+        <w:t>="radio"</w:t>
+      </w:r>
+      <w:r>
+        <w:rPr>
+          <w:rFonts w:ascii="Consolas" w:hAnsi="Consolas" w:cs="Consolas"/>
+          <w:color w:val="000000"/>
+          <w:sz w:val="19"/>
+          <w:szCs w:val="19"/>
+        </w:rPr>
+        <w:t xml:space="preserve"> </w:t>
+      </w:r>
+      <w:r>
+        <w:rPr>
+          <w:rFonts w:ascii="Consolas" w:hAnsi="Consolas" w:cs="Consolas"/>
+          <w:color w:val="FF0000"/>
+          <w:sz w:val="19"/>
+          <w:szCs w:val="19"/>
+        </w:rPr>
+        <w:t>name</w:t>
+      </w:r>
+      <w:r>
+        <w:rPr>
+          <w:rFonts w:ascii="Consolas" w:hAnsi="Consolas" w:cs="Consolas"/>
+          <w:color w:val="0000FF"/>
+          <w:sz w:val="19"/>
+          <w:szCs w:val="19"/>
+        </w:rPr>
+        <w:t>="Odg"</w:t>
+      </w:r>
+      <w:r>
+        <w:rPr>
+          <w:rFonts w:ascii="Consolas" w:hAnsi="Consolas" w:cs="Consolas"/>
+          <w:color w:val="000000"/>
+          <w:sz w:val="19"/>
+          <w:szCs w:val="19"/>
+        </w:rPr>
+        <w:t xml:space="preserve"> </w:t>
+      </w:r>
+      <w:r>
+        <w:rPr>
+          <w:rFonts w:ascii="Consolas" w:hAnsi="Consolas" w:cs="Consolas"/>
+          <w:color w:val="FF0000"/>
+          <w:sz w:val="19"/>
+          <w:szCs w:val="19"/>
+        </w:rPr>
+        <w:t>id</w:t>
+      </w:r>
+      <w:r>
+        <w:rPr>
+          <w:rFonts w:ascii="Consolas" w:hAnsi="Consolas" w:cs="Consolas"/>
+          <w:color w:val="0000FF"/>
+          <w:sz w:val="19"/>
+          <w:szCs w:val="19"/>
+        </w:rPr>
+        <w:t>="id_Odg3"</w:t>
+      </w:r>
+      <w:r>
+        <w:rPr>
+          <w:rFonts w:ascii="Consolas" w:hAnsi="Consolas" w:cs="Consolas"/>
+          <w:color w:val="000000"/>
+          <w:sz w:val="19"/>
+          <w:szCs w:val="19"/>
+        </w:rPr>
+        <w:t xml:space="preserve"> </w:t>
+      </w:r>
+      <w:r>
+        <w:rPr>
+          <w:rFonts w:ascii="Consolas" w:hAnsi="Consolas" w:cs="Consolas"/>
+          <w:color w:val="FF0000"/>
+          <w:sz w:val="19"/>
+          <w:szCs w:val="19"/>
+        </w:rPr>
+        <w:t>value</w:t>
+      </w:r>
+      <w:r>
+        <w:rPr>
+          <w:rFonts w:ascii="Consolas" w:hAnsi="Consolas" w:cs="Consolas"/>
+          <w:color w:val="0000FF"/>
+          <w:sz w:val="19"/>
+          <w:szCs w:val="19"/>
+        </w:rPr>
+        <w:t>="</w:t>
+      </w:r>
+      <w:r>
+        <w:rPr>
+          <w:rFonts w:ascii="Consolas" w:hAnsi="Consolas" w:cs="Consolas"/>
+          <w:b/>
+          <w:bCs/>
+          <w:color w:val="000000"/>
+          <w:sz w:val="19"/>
+          <w:szCs w:val="19"/>
+        </w:rPr>
+        <w:t>{{</w:t>
+      </w:r>
+      <w:r>
+        <w:rPr>
+          <w:rFonts w:ascii="Consolas" w:hAnsi="Consolas" w:cs="Consolas"/>
+          <w:color w:val="800080"/>
+          <w:sz w:val="19"/>
+          <w:szCs w:val="19"/>
+        </w:rPr>
+        <w:t>p.Odg3</w:t>
+      </w:r>
+      <w:r>
+        <w:rPr>
+          <w:rFonts w:ascii="Consolas" w:hAnsi="Consolas" w:cs="Consolas"/>
+          <w:b/>
+          <w:bCs/>
+          <w:color w:val="000000"/>
+          <w:sz w:val="19"/>
+          <w:szCs w:val="19"/>
+        </w:rPr>
+        <w:t>}}</w:t>
+      </w:r>
+      <w:r>
+        <w:rPr>
+          <w:rFonts w:ascii="Consolas" w:hAnsi="Consolas" w:cs="Consolas"/>
+          <w:color w:val="0000FF"/>
+          <w:sz w:val="19"/>
+          <w:szCs w:val="19"/>
+        </w:rPr>
+        <w:t>"</w:t>
+      </w:r>
+      <w:r>
+        <w:rPr>
+          <w:rFonts w:ascii="Consolas" w:hAnsi="Consolas" w:cs="Consolas"/>
+          <w:color w:val="000000"/>
+          <w:sz w:val="19"/>
+          <w:szCs w:val="19"/>
+        </w:rPr>
+        <w:t xml:space="preserve"> </w:t>
+      </w:r>
+      <w:r>
+        <w:rPr>
+          <w:rFonts w:ascii="Consolas" w:hAnsi="Consolas" w:cs="Consolas"/>
+          <w:color w:val="FF0000"/>
+          <w:sz w:val="19"/>
+          <w:szCs w:val="19"/>
+        </w:rPr>
+        <w:t>ng-model</w:t>
+      </w:r>
+      <w:r>
+        <w:rPr>
+          <w:rFonts w:ascii="Consolas" w:hAnsi="Consolas" w:cs="Consolas"/>
+          <w:color w:val="0000FF"/>
+          <w:sz w:val="19"/>
+          <w:szCs w:val="19"/>
+        </w:rPr>
+        <w:t>="</w:t>
+      </w:r>
+      <w:r>
+        <w:rPr>
+          <w:rFonts w:ascii="Consolas" w:hAnsi="Consolas" w:cs="Consolas"/>
+          <w:color w:val="800080"/>
+          <w:sz w:val="19"/>
+          <w:szCs w:val="19"/>
+        </w:rPr>
+        <w:t>mojaVrijednost</w:t>
+      </w:r>
+      <w:r>
+        <w:rPr>
+          <w:rFonts w:ascii="Consolas" w:hAnsi="Consolas" w:cs="Consolas"/>
+          <w:color w:val="0000FF"/>
+          <w:sz w:val="19"/>
+          <w:szCs w:val="19"/>
+        </w:rPr>
+        <w:t>"/&gt;</w:t>
+      </w:r>
+    </w:p>
+    <w:p>
+      <w:pPr>
+        <w:autoSpaceDE w:val="0"/>
+        <w:autoSpaceDN w:val="0"/>
+        <w:adjustRightInd w:val="0"/>
+        <w:spacing w:after="0" w:line="240" w:lineRule="auto"/>
+        <w:rPr>
+          <w:rFonts w:ascii="Consolas" w:hAnsi="Consolas" w:cs="Consolas"/>
+          <w:color w:val="000000"/>
+          <w:sz w:val="19"/>
+          <w:szCs w:val="19"/>
+        </w:rPr>
+      </w:pPr>
+      <w:r>
+        <w:rPr>
+          <w:rFonts w:ascii="Consolas" w:hAnsi="Consolas" w:cs="Consolas"/>
+          <w:color w:val="000000"/>
+          <w:sz w:val="19"/>
+          <w:szCs w:val="19"/>
+        </w:rPr>
+        <w:t xml:space="preserve">                </w:t>
+      </w:r>
+      <w:r>
+        <w:rPr>
+          <w:rFonts w:ascii="Consolas" w:hAnsi="Consolas" w:cs="Consolas"/>
+          <w:color w:val="0000FF"/>
+          <w:sz w:val="19"/>
+          <w:szCs w:val="19"/>
+        </w:rPr>
+        <w:t>&lt;</w:t>
+      </w:r>
+      <w:r>
+        <w:rPr>
+          <w:rFonts w:ascii="Consolas" w:hAnsi="Consolas" w:cs="Consolas"/>
+          <w:color w:val="800000"/>
+          <w:sz w:val="19"/>
+          <w:szCs w:val="19"/>
+        </w:rPr>
+        <w:t>label</w:t>
+      </w:r>
+      <w:r>
+        <w:rPr>
+          <w:rFonts w:ascii="Consolas" w:hAnsi="Consolas" w:cs="Consolas"/>
+          <w:color w:val="000000"/>
+          <w:sz w:val="19"/>
+          <w:szCs w:val="19"/>
+        </w:rPr>
+        <w:t xml:space="preserve"> </w:t>
+      </w:r>
+      <w:r>
+        <w:rPr>
+          <w:rFonts w:ascii="Consolas" w:hAnsi="Consolas" w:cs="Consolas"/>
+          <w:color w:val="FF0000"/>
+          <w:sz w:val="19"/>
+          <w:szCs w:val="19"/>
+        </w:rPr>
+        <w:t>for</w:t>
+      </w:r>
+      <w:r>
+        <w:rPr>
+          <w:rFonts w:ascii="Consolas" w:hAnsi="Consolas" w:cs="Consolas"/>
+          <w:color w:val="0000FF"/>
+          <w:sz w:val="19"/>
+          <w:szCs w:val="19"/>
+        </w:rPr>
+        <w:t>="id_Odg3"&gt;</w:t>
+      </w:r>
+      <w:r>
+        <w:rPr>
+          <w:rFonts w:ascii="Consolas" w:hAnsi="Consolas" w:cs="Consolas"/>
+          <w:b/>
+          <w:bCs/>
+          <w:color w:val="000000"/>
+          <w:sz w:val="19"/>
+          <w:szCs w:val="19"/>
+        </w:rPr>
+        <w:t>{{</w:t>
+      </w:r>
+      <w:r>
+        <w:rPr>
+          <w:rFonts w:ascii="Consolas" w:hAnsi="Consolas" w:cs="Consolas"/>
+          <w:color w:val="800080"/>
+          <w:sz w:val="19"/>
+          <w:szCs w:val="19"/>
+        </w:rPr>
+        <w:t>p.Odg3</w:t>
+      </w:r>
+      <w:r>
+        <w:rPr>
+          <w:rFonts w:ascii="Consolas" w:hAnsi="Consolas" w:cs="Consolas"/>
+          <w:b/>
+          <w:bCs/>
+          <w:color w:val="000000"/>
+          <w:sz w:val="19"/>
+          <w:szCs w:val="19"/>
+        </w:rPr>
+        <w:t>}}</w:t>
+      </w:r>
+      <w:r>
+        <w:rPr>
+          <w:rFonts w:ascii="Consolas" w:hAnsi="Consolas" w:cs="Consolas"/>
+          <w:color w:val="000000"/>
+          <w:sz w:val="19"/>
+          <w:szCs w:val="19"/>
+        </w:rPr>
+        <w:t xml:space="preserve"> </w:t>
+      </w:r>
+      <w:r>
+        <w:rPr>
+          <w:rFonts w:ascii="Consolas" w:hAnsi="Consolas" w:cs="Consolas"/>
+          <w:color w:val="0000FF"/>
+          <w:sz w:val="19"/>
+          <w:szCs w:val="19"/>
+        </w:rPr>
+        <w:t>&lt;/</w:t>
+      </w:r>
+      <w:r>
+        <w:rPr>
+          <w:rFonts w:ascii="Consolas" w:hAnsi="Consolas" w:cs="Consolas"/>
+          <w:color w:val="800000"/>
+          <w:sz w:val="19"/>
+          <w:szCs w:val="19"/>
+        </w:rPr>
+        <w:t>label</w:t>
+      </w:r>
+      <w:r>
+        <w:rPr>
+          <w:rFonts w:ascii="Consolas" w:hAnsi="Consolas" w:cs="Consolas"/>
+          <w:color w:val="0000FF"/>
+          <w:sz w:val="19"/>
+          <w:szCs w:val="19"/>
+        </w:rPr>
+        <w:t>&gt;</w:t>
+      </w:r>
+    </w:p>
+    <w:p>
+      <w:pPr>
+        <w:autoSpaceDE w:val="0"/>
+        <w:autoSpaceDN w:val="0"/>
+        <w:adjustRightInd w:val="0"/>
+        <w:spacing w:after="0" w:line="240" w:lineRule="auto"/>
+        <w:rPr>
+          <w:rFonts w:ascii="Consolas" w:hAnsi="Consolas" w:cs="Consolas"/>
+          <w:color w:val="000000"/>
+          <w:sz w:val="19"/>
+          <w:szCs w:val="19"/>
+        </w:rPr>
+      </w:pPr>
+      <w:r>
+        <w:rPr>
+          <w:rFonts w:ascii="Consolas" w:hAnsi="Consolas" w:cs="Consolas"/>
+          <w:color w:val="000000"/>
+          <w:sz w:val="19"/>
+          <w:szCs w:val="19"/>
+        </w:rPr>
+        <w:t xml:space="preserve">            </w:t>
+      </w:r>
+      <w:r>
+        <w:rPr>
+          <w:rFonts w:ascii="Consolas" w:hAnsi="Consolas" w:cs="Consolas"/>
+          <w:color w:val="0000FF"/>
+          <w:sz w:val="19"/>
+          <w:szCs w:val="19"/>
+        </w:rPr>
+        <w:t>&lt;/</w:t>
+      </w:r>
+      <w:r>
+        <w:rPr>
+          <w:rFonts w:ascii="Consolas" w:hAnsi="Consolas" w:cs="Consolas"/>
+          <w:color w:val="800000"/>
+          <w:sz w:val="19"/>
+          <w:szCs w:val="19"/>
+        </w:rPr>
+        <w:t>div</w:t>
+      </w:r>
+      <w:r>
+        <w:rPr>
+          <w:rFonts w:ascii="Consolas" w:hAnsi="Consolas" w:cs="Consolas"/>
+          <w:color w:val="0000FF"/>
+          <w:sz w:val="19"/>
+          <w:szCs w:val="19"/>
+        </w:rPr>
+        <w:t>&gt;</w:t>
+      </w:r>
+    </w:p>
+    <w:p>
+      <w:pPr>
+        <w:autoSpaceDE w:val="0"/>
+        <w:autoSpaceDN w:val="0"/>
+        <w:adjustRightInd w:val="0"/>
+        <w:spacing w:after="0" w:line="240" w:lineRule="auto"/>
+        <w:rPr>
+          <w:rFonts w:ascii="Consolas" w:hAnsi="Consolas" w:cs="Consolas"/>
+          <w:color w:val="000000"/>
+          <w:sz w:val="19"/>
+          <w:szCs w:val="19"/>
+        </w:rPr>
+      </w:pPr>
+      <w:r>
+        <w:rPr>
+          <w:rFonts w:ascii="Consolas" w:hAnsi="Consolas" w:cs="Consolas"/>
+          <w:color w:val="000000"/>
+          <w:sz w:val="19"/>
+          <w:szCs w:val="19"/>
+        </w:rPr>
+        <w:t xml:space="preserve">            </w:t>
+      </w:r>
+    </w:p>
+    <w:p>
+      <w:pPr>
+        <w:rPr>
+          <w:rFonts w:ascii="Consolas" w:hAnsi="Consolas" w:cs="Consolas"/>
+          <w:color w:val="0000FF"/>
+          <w:sz w:val="19"/>
+          <w:szCs w:val="19"/>
+        </w:rPr>
+      </w:pPr>
+      <w:r>
+        <w:rPr>
+          <w:rFonts w:ascii="Consolas" w:hAnsi="Consolas" w:cs="Consolas"/>
+          <w:color w:val="000000"/>
+          <w:sz w:val="19"/>
+          <w:szCs w:val="19"/>
+        </w:rPr>
+        <w:t xml:space="preserve">        </w:t>
+      </w:r>
+      <w:r>
+        <w:rPr>
+          <w:rFonts w:ascii="Consolas" w:hAnsi="Consolas" w:cs="Consolas"/>
+          <w:color w:val="0000FF"/>
+          <w:sz w:val="19"/>
+          <w:szCs w:val="19"/>
+        </w:rPr>
+        <w:t>&lt;/</w:t>
+      </w:r>
+      <w:r>
+        <w:rPr>
+          <w:rFonts w:ascii="Consolas" w:hAnsi="Consolas" w:cs="Consolas"/>
+          <w:color w:val="800000"/>
+          <w:sz w:val="19"/>
+          <w:szCs w:val="19"/>
+        </w:rPr>
+        <w:t>form</w:t>
+      </w:r>
+      <w:r>
+        <w:rPr>
+          <w:rFonts w:ascii="Consolas" w:hAnsi="Consolas" w:cs="Consolas"/>
+          <w:color w:val="0000FF"/>
+          <w:sz w:val="19"/>
+          <w:szCs w:val="19"/>
+        </w:rPr>
+        <w:t>&gt;</w:t>
+      </w:r>
+      <w:r>
+        <w:rPr>
+          <w:rFonts w:ascii="Consolas" w:hAnsi="Consolas" w:cs="Consolas"/>
+          <w:color w:val="0000FF"/>
+          <w:sz w:val="19"/>
+          <w:szCs w:val="19"/>
+        </w:rPr>
+        <w:t xml:space="preserve">   </w:t>
+      </w:r>
+    </w:p>
+    <w:p>
+      <w:pPr>
+        <w:rPr>
+          <w:rFonts w:ascii="Consolas" w:hAnsi="Consolas" w:cs="Consolas"/>
+          <w:color w:val="0000FF"/>
+          <w:sz w:val="19"/>
+          <w:szCs w:val="19"/>
+        </w:rPr>
+      </w:pPr>
+    </w:p>
+    <w:p/>
     <w:sectPr>
       <w:pgSz w:w="11906" w:h="16838"/>
       <w:pgMar w:top="1417" w:right="1417" w:bottom="1417" w:left="1417" w:header="708" w:footer="708" w:gutter="0"/>

</xml_diff>

<commit_message>
Dodane sve funkcionalnosti zahtjevane u radu
</commit_message>
<xml_diff>
--- a/Naziv i opis teme.docx
+++ b/Naziv i opis teme.docx
@@ -2759,9 +2759,17 @@
     </w:p>
     <w:p/>
     <w:p>
-      <w:r>
+      <w:bookmarkStart w:id="0" w:name="_GoBack"/>
+      <w:r>
+        <w:rPr>
+          <w:b/>
+        </w:rPr>
         <w:lastRenderedPageBreak/>
-        <w:t>Greška u verziji ninjecta se riješava brisanjem obj i bina-a.</w:t>
+        <w:t xml:space="preserve">Greška </w:t>
+      </w:r>
+      <w:bookmarkEnd w:id="0"/>
+      <w:r>
+        <w:t>u verziji ninjecta se riješava brisanjem obj i bina-a.</w:t>
       </w:r>
     </w:p>
     <w:p/>
@@ -3867,8 +3875,6 @@
         <w:lastRenderedPageBreak/>
         <w:t>KVIZ:</w:t>
       </w:r>
-      <w:bookmarkStart w:id="0" w:name="_GoBack"/>
-      <w:bookmarkEnd w:id="0"/>
     </w:p>
     <w:p>
       <w:pPr>
@@ -5699,29 +5705,67 @@
           <w:sz w:val="19"/>
           <w:szCs w:val="19"/>
         </w:rPr>
-        <w:t>&gt;</w:t>
-      </w:r>
-      <w:r>
-        <w:rPr>
-          <w:rFonts w:ascii="Consolas" w:hAnsi="Consolas" w:cs="Consolas"/>
-          <w:color w:val="0000FF"/>
-          <w:sz w:val="19"/>
-          <w:szCs w:val="19"/>
-        </w:rPr>
-        <w:t xml:space="preserve">   </w:t>
-      </w:r>
-    </w:p>
-    <w:p>
-      <w:pPr>
-        <w:rPr>
-          <w:rFonts w:ascii="Consolas" w:hAnsi="Consolas" w:cs="Consolas"/>
-          <w:color w:val="0000FF"/>
-          <w:sz w:val="19"/>
-          <w:szCs w:val="19"/>
-        </w:rPr>
-      </w:pPr>
-    </w:p>
-    <w:p/>
+        <w:t xml:space="preserve">&gt;   </w:t>
+      </w:r>
+    </w:p>
+    <w:p>
+      <w:pPr>
+        <w:rPr>
+          <w:rFonts w:ascii="Consolas" w:hAnsi="Consolas" w:cs="Consolas"/>
+          <w:color w:val="0000FF"/>
+          <w:sz w:val="19"/>
+          <w:szCs w:val="19"/>
+        </w:rPr>
+      </w:pPr>
+    </w:p>
+    <w:p>
+      <w:r>
+        <w:t>Error kod IIS express servera</w:t>
+      </w:r>
+    </w:p>
+    <w:p>
+      <w:r>
+        <w:rPr>
+          <w:noProof/>
+          <w:lang w:eastAsia="hr-HR"/>
+        </w:rPr>
+        <w:drawing>
+          <wp:inline distT="0" distB="0" distL="0" distR="0" wp14:anchorId="7745A424" wp14:editId="18FEA00A">
+            <wp:extent cx="5760720" cy="3143049"/>
+            <wp:effectExtent l="0" t="0" r="0" b="635"/>
+            <wp:docPr id="11" name="Picture 11"/>
+            <wp:cNvGraphicFramePr>
+              <a:graphicFrameLocks xmlns:a="http://schemas.openxmlformats.org/drawingml/2006/main" noChangeAspect="1"/>
+            </wp:cNvGraphicFramePr>
+            <a:graphic xmlns:a="http://schemas.openxmlformats.org/drawingml/2006/main">
+              <a:graphicData uri="http://schemas.openxmlformats.org/drawingml/2006/picture">
+                <pic:pic xmlns:pic="http://schemas.openxmlformats.org/drawingml/2006/picture">
+                  <pic:nvPicPr>
+                    <pic:cNvPr id="0" name=""/>
+                    <pic:cNvPicPr/>
+                  </pic:nvPicPr>
+                  <pic:blipFill>
+                    <a:blip r:embed="rId10"/>
+                    <a:stretch>
+                      <a:fillRect/>
+                    </a:stretch>
+                  </pic:blipFill>
+                  <pic:spPr>
+                    <a:xfrm>
+                      <a:off x="0" y="0"/>
+                      <a:ext cx="5760720" cy="3143049"/>
+                    </a:xfrm>
+                    <a:prstGeom prst="rect">
+                      <a:avLst/>
+                    </a:prstGeom>
+                  </pic:spPr>
+                </pic:pic>
+              </a:graphicData>
+            </a:graphic>
+          </wp:inline>
+        </w:drawing>
+      </w:r>
+    </w:p>
     <w:sectPr>
       <w:pgSz w:w="11906" w:h="16838"/>
       <w:pgMar w:top="1417" w:right="1417" w:bottom="1417" w:left="1417" w:header="708" w:footer="708" w:gutter="0"/>

</xml_diff>